<commit_message>
added text to poyasnitelnaya zapiska file
</commit_message>
<xml_diff>
--- a/Course project/Пояснительная записка.docx
+++ b/Course project/Пояснительная записка.docx
@@ -4161,9 +4161,6 @@
       <w:pPr>
         <w:pStyle w:val="a4"/>
         <w:spacing w:line="360" w:lineRule="auto"/>
-        <w:rPr>
-          <w:lang w:val="en-US"/>
-        </w:rPr>
       </w:pPr>
       <w:r>
         <w:t xml:space="preserve">Структуры данных неизменно связаны с алгоритмами, которые используются для реализации функционала, который предоставляется для работы с данными. </w:t>
@@ -4500,13 +4497,7 @@
         <w:rPr>
           <w:szCs w:val="24"/>
         </w:rPr>
-        <w:t>шагов</w:t>
-      </w:r>
-      <w:r>
-        <w:rPr>
-          <w:szCs w:val="24"/>
-        </w:rPr>
-        <w:t xml:space="preserve">, а затем вторую операцию, включающую </w:t>
+        <w:t xml:space="preserve">шагов, а затем вторую операцию, включающую </w:t>
       </w:r>
       <w:r>
         <w:rPr>
@@ -4563,16 +4554,7 @@
           <w:sz w:val="28"/>
           <w:szCs w:val="28"/>
         </w:rPr>
-        <w:t>))</w:t>
-      </w:r>
-      <w:r>
-        <w:rPr>
-          <w:i/>
-          <w:iCs/>
-          <w:sz w:val="28"/>
-          <w:szCs w:val="28"/>
-        </w:rPr>
-        <w:t xml:space="preserve"> </w:t>
+        <w:t xml:space="preserve">)) </w:t>
       </w:r>
       <w:r>
         <w:rPr>
@@ -4892,13 +4874,7 @@
         <w:rPr>
           <w:szCs w:val="24"/>
         </w:rPr>
-        <w:t xml:space="preserve"> </w:t>
-      </w:r>
-      <w:r>
-        <w:rPr>
-          <w:szCs w:val="24"/>
-        </w:rPr>
-        <w:t xml:space="preserve">больше, чем у </w:t>
+        <w:t xml:space="preserve"> больше, чем у </w:t>
       </w:r>
       <w:r>
         <w:rPr>
@@ -6204,7 +6180,21 @@
           <w:sz w:val="24"/>
           <w:szCs w:val="24"/>
         </w:rPr>
-        <w:t xml:space="preserve">, кроссплатформенный язык программирования, который не требует привычной компиляции, поэтому позволяет разрабатывать кроссплатформенные приложения (те, которые могут работать в разных операционных системах и на разных вычислительных устройствах, без пере перекомпиляции). Однако, язык </w:t>
+        <w:t>, кроссплатформенный язык программирования, который не требует привычной компиляции, поэтому позволяет разрабатывать кроссплатформенные приложения (те, которые могут работать в разных операционных системах и на разных вычислительных устройствах, без</w:t>
+      </w:r>
+      <w:r>
+        <w:rPr>
+          <w:sz w:val="24"/>
+          <w:szCs w:val="24"/>
+        </w:rPr>
+        <w:t xml:space="preserve"> </w:t>
+      </w:r>
+      <w:r>
+        <w:rPr>
+          <w:sz w:val="24"/>
+          <w:szCs w:val="24"/>
+        </w:rPr>
+        <w:t xml:space="preserve">перекомпиляции). Однако, язык </w:t>
       </w:r>
       <w:r>
         <w:rPr>
@@ -6248,7 +6238,21 @@
           <w:sz w:val="24"/>
           <w:szCs w:val="24"/>
         </w:rPr>
-        <w:t>приложениями, а для создания визуальных программ он вообще не используется.</w:t>
+        <w:t xml:space="preserve">приложениями, а для создания </w:t>
+      </w:r>
+      <w:r>
+        <w:rPr>
+          <w:sz w:val="24"/>
+          <w:szCs w:val="24"/>
+        </w:rPr>
+        <w:t>графических интерфейсов</w:t>
+      </w:r>
+      <w:r>
+        <w:rPr>
+          <w:sz w:val="24"/>
+          <w:szCs w:val="24"/>
+        </w:rPr>
+        <w:t xml:space="preserve"> он вообще не используется.</w:t>
       </w:r>
     </w:p>
     <w:p>
@@ -6335,8 +6339,37 @@
         <w:rPr>
           <w:sz w:val="24"/>
           <w:szCs w:val="24"/>
-        </w:rPr>
-        <w:t xml:space="preserve">Сравнивать </w:t>
+          <w:lang w:val="en-US"/>
+        </w:rPr>
+        <w:t>C</w:t>
+      </w:r>
+      <w:r>
+        <w:rPr>
+          <w:sz w:val="24"/>
+          <w:szCs w:val="24"/>
+        </w:rPr>
+        <w:t>#</w:t>
+      </w:r>
+      <w:r>
+        <w:rPr>
+          <w:sz w:val="24"/>
+          <w:szCs w:val="24"/>
+        </w:rPr>
+        <w:t xml:space="preserve"> </w:t>
+      </w:r>
+      <w:r>
+        <w:rPr>
+          <w:sz w:val="24"/>
+          <w:szCs w:val="24"/>
+        </w:rPr>
+        <w:t xml:space="preserve">объектно-ориентированный язык программирования, который </w:t>
+      </w:r>
+      <w:r>
+        <w:rPr>
+          <w:sz w:val="24"/>
+          <w:szCs w:val="24"/>
+        </w:rPr>
+        <w:t xml:space="preserve">разрабатывается и поддерживается компанией </w:t>
       </w:r>
       <w:r>
         <w:rPr>
@@ -6344,14 +6377,14 @@
           <w:szCs w:val="24"/>
           <w:lang w:val="en-US"/>
         </w:rPr>
-        <w:t>C</w:t>
+        <w:t>Microsoft</w:t>
       </w:r>
       <w:r>
         <w:rPr>
           <w:sz w:val="24"/>
           <w:szCs w:val="24"/>
         </w:rPr>
-        <w:t xml:space="preserve"># и </w:t>
+        <w:t xml:space="preserve">. </w:t>
       </w:r>
       <w:r>
         <w:rPr>
@@ -6359,14 +6392,80 @@
           <w:szCs w:val="24"/>
           <w:lang w:val="en-US"/>
         </w:rPr>
-        <w:t>Delphi</w:t>
+        <w:t>C</w:t>
       </w:r>
       <w:r>
         <w:rPr>
           <w:sz w:val="24"/>
           <w:szCs w:val="24"/>
         </w:rPr>
-        <w:t xml:space="preserve"> можно по разным характеристикам:</w:t>
+        <w:t>#</w:t>
+      </w:r>
+      <w:r>
+        <w:rPr>
+          <w:sz w:val="24"/>
+          <w:szCs w:val="24"/>
+        </w:rPr>
+        <w:t xml:space="preserve"> содержит большое количество встроенных библиотек,</w:t>
+      </w:r>
+      <w:r>
+        <w:rPr>
+          <w:sz w:val="24"/>
+          <w:szCs w:val="24"/>
+        </w:rPr>
+        <w:t xml:space="preserve"> имеет полный функционал всех современных языков программирования, а так же </w:t>
+      </w:r>
+      <w:r>
+        <w:rPr>
+          <w:sz w:val="24"/>
+          <w:szCs w:val="24"/>
+        </w:rPr>
+        <w:t>он обладает большой функциональностью в сфере создания пользовательских интерфейсов. Также стоит отметить, что так как этот язык поддерживается программной платформой .</w:t>
+      </w:r>
+      <w:r>
+        <w:rPr>
+          <w:sz w:val="24"/>
+          <w:szCs w:val="24"/>
+          <w:lang w:val="en-US"/>
+        </w:rPr>
+        <w:t>NET</w:t>
+      </w:r>
+      <w:r>
+        <w:rPr>
+          <w:sz w:val="24"/>
+          <w:szCs w:val="24"/>
+        </w:rPr>
+        <w:t xml:space="preserve"> </w:t>
+      </w:r>
+      <w:r>
+        <w:rPr>
+          <w:sz w:val="24"/>
+          <w:szCs w:val="24"/>
+          <w:lang w:val="en-US"/>
+        </w:rPr>
+        <w:t>Framework</w:t>
+      </w:r>
+      <w:r>
+        <w:rPr>
+          <w:sz w:val="24"/>
+          <w:szCs w:val="24"/>
+        </w:rPr>
+        <w:t xml:space="preserve">, он имеет полную совместимость с устройствами на операционной системе </w:t>
+      </w:r>
+      <w:r>
+        <w:rPr>
+          <w:sz w:val="24"/>
+          <w:szCs w:val="24"/>
+          <w:lang w:val="en-US"/>
+        </w:rPr>
+        <w:t>Windows</w:t>
+      </w:r>
+      <w:r>
+        <w:rPr>
+          <w:sz w:val="24"/>
+          <w:szCs w:val="24"/>
+        </w:rPr>
+        <w:t xml:space="preserve">. </w:t>
       </w:r>
     </w:p>
     <w:p>
@@ -6384,63 +6483,7 @@
           <w:sz w:val="24"/>
           <w:szCs w:val="24"/>
         </w:rPr>
-        <w:t>1)</w:t>
-      </w:r>
-      <w:r>
-        <w:rPr>
-          <w:sz w:val="24"/>
-          <w:szCs w:val="24"/>
-        </w:rPr>
-        <w:t xml:space="preserve"> </w:t>
-      </w:r>
-      <w:r>
-        <w:rPr>
-          <w:sz w:val="24"/>
-          <w:szCs w:val="24"/>
-        </w:rPr>
-        <w:t xml:space="preserve">Удобство среды программирования. </w:t>
-      </w:r>
-      <w:r>
-        <w:rPr>
-          <w:sz w:val="24"/>
-          <w:szCs w:val="24"/>
-        </w:rPr>
-        <w:t>Это,</w:t>
-      </w:r>
-      <w:r>
-        <w:rPr>
-          <w:sz w:val="24"/>
-          <w:szCs w:val="24"/>
-        </w:rPr>
-        <w:t xml:space="preserve"> </w:t>
-      </w:r>
-      <w:r>
-        <w:rPr>
-          <w:sz w:val="24"/>
-          <w:szCs w:val="24"/>
-        </w:rPr>
-        <w:t>безусловно,</w:t>
-      </w:r>
-      <w:r>
-        <w:rPr>
-          <w:sz w:val="24"/>
-          <w:szCs w:val="24"/>
-        </w:rPr>
-        <w:t xml:space="preserve"> важный </w:t>
-      </w:r>
-      <w:r>
-        <w:rPr>
-          <w:sz w:val="24"/>
-          <w:szCs w:val="24"/>
-        </w:rPr>
-        <w:t>пункт,</w:t>
-      </w:r>
-      <w:r>
-        <w:rPr>
-          <w:sz w:val="24"/>
-          <w:szCs w:val="24"/>
-        </w:rPr>
-        <w:t xml:space="preserve"> так как от удобства среды программирования зависит производительность программиста. В этом пункте я отдаю  предпочтение </w:t>
+        <w:t xml:space="preserve">Так-как язык </w:t>
       </w:r>
       <w:r>
         <w:rPr>
@@ -6455,7 +6498,14 @@
           <w:sz w:val="24"/>
           <w:szCs w:val="24"/>
         </w:rPr>
-        <w:t>#. Удобный, понятный  и приятный интерфейс его среды программирования, всплывающие подсказки, подсвечиваемый код очень помогают в работе.</w:t>
+        <w:t xml:space="preserve"># </w:t>
+      </w:r>
+      <w:r>
+        <w:rPr>
+          <w:sz w:val="24"/>
+          <w:szCs w:val="24"/>
+        </w:rPr>
+        <w:t xml:space="preserve">удовлетворяет всем требованиям, он будет выбран в качестве языка программирования для реализации задачи. </w:t>
       </w:r>
     </w:p>
     <w:p>
@@ -6473,28 +6523,7 @@
           <w:sz w:val="24"/>
           <w:szCs w:val="24"/>
         </w:rPr>
-        <w:t>2)</w:t>
-      </w:r>
-      <w:r>
-        <w:rPr>
-          <w:sz w:val="24"/>
-          <w:szCs w:val="24"/>
-        </w:rPr>
-        <w:t xml:space="preserve"> </w:t>
-      </w:r>
-      <w:r>
-        <w:rPr>
-          <w:sz w:val="24"/>
-          <w:szCs w:val="24"/>
-        </w:rPr>
-        <w:t xml:space="preserve">Синтаксис, семантика языка программирования. </w:t>
-      </w:r>
-      <w:r>
-        <w:rPr>
-          <w:sz w:val="24"/>
-          <w:szCs w:val="24"/>
-        </w:rPr>
-        <w:t xml:space="preserve">Принципы, правила написания кода, используемые ключевые слова опять же делают </w:t>
+        <w:t xml:space="preserve">Также стоит отметить, что для разработчиков на языке </w:t>
       </w:r>
       <w:r>
         <w:rPr>
@@ -6509,185 +6538,28 @@
           <w:sz w:val="24"/>
           <w:szCs w:val="24"/>
         </w:rPr>
-        <w:t># более привлекательным</w:t>
+        <w:t xml:space="preserve"># </w:t>
       </w:r>
       <w:r>
         <w:rPr>
           <w:sz w:val="24"/>
           <w:szCs w:val="24"/>
         </w:rPr>
-        <w:t xml:space="preserve"> вариантом.</w:t>
-      </w:r>
-    </w:p>
-    <w:p>
-      <w:pPr>
-        <w:pStyle w:val="a5"/>
-        <w:spacing w:line="360" w:lineRule="auto"/>
-        <w:jc w:val="both"/>
+        <w:t>создана специальная интегрированная среда разработки</w:t>
+      </w:r>
+      <w:r>
         <w:rPr>
           <w:sz w:val="24"/>
           <w:szCs w:val="24"/>
         </w:rPr>
-      </w:pPr>
+        <w:t xml:space="preserve"> </w:t>
+      </w:r>
       <w:r>
         <w:rPr>
           <w:sz w:val="24"/>
           <w:szCs w:val="24"/>
         </w:rPr>
-        <w:t>Есть еще разные характеристики для сравнения такие как:</w:t>
-      </w:r>
-      <w:r>
-        <w:rPr>
-          <w:sz w:val="24"/>
-          <w:szCs w:val="24"/>
-        </w:rPr>
-        <w:br/>
-      </w:r>
-      <w:r>
-        <w:rPr>
-          <w:sz w:val="24"/>
-          <w:szCs w:val="24"/>
-        </w:rPr>
-        <w:tab/>
-        <w:t>Типизация (например</w:t>
-      </w:r>
-      <w:r>
-        <w:rPr>
-          <w:sz w:val="24"/>
-          <w:szCs w:val="24"/>
-        </w:rPr>
-        <w:t>,</w:t>
-      </w:r>
-      <w:r>
-        <w:rPr>
-          <w:sz w:val="24"/>
-          <w:szCs w:val="24"/>
-        </w:rPr>
-        <w:t xml:space="preserve"> поддерживается ли неявная типизация, неявное приведение типов без потери данных и др.), вопросы Компиляции (возможность компиляции, условная компиляция и др.), вопросы управления памятью (возможность создавать объекты на стеке, сборка мусора и т</w:t>
-      </w:r>
-      <w:r>
-        <w:rPr>
-          <w:sz w:val="24"/>
-          <w:szCs w:val="24"/>
-        </w:rPr>
-        <w:t>.</w:t>
-      </w:r>
-      <w:r>
-        <w:rPr>
-          <w:sz w:val="24"/>
-          <w:szCs w:val="24"/>
-        </w:rPr>
-        <w:t>д.) и т.д.</w:t>
-      </w:r>
-    </w:p>
-    <w:p>
-      <w:pPr>
-        <w:pStyle w:val="a5"/>
-        <w:spacing w:line="360" w:lineRule="auto"/>
-        <w:jc w:val="both"/>
-        <w:rPr>
-          <w:sz w:val="24"/>
-          <w:szCs w:val="24"/>
-        </w:rPr>
-      </w:pPr>
-      <w:r>
-        <w:rPr>
-          <w:sz w:val="24"/>
-          <w:szCs w:val="24"/>
-        </w:rPr>
-        <w:t>Но их я рассматривать подробно не буду так при решении этой задачи они либо не используются, либо поддерживаются обеими средами.</w:t>
-      </w:r>
-    </w:p>
-    <w:p>
-      <w:pPr>
-        <w:pStyle w:val="a5"/>
-        <w:spacing w:line="360" w:lineRule="auto"/>
-        <w:jc w:val="both"/>
-        <w:rPr>
-          <w:sz w:val="24"/>
-          <w:szCs w:val="24"/>
-        </w:rPr>
-      </w:pPr>
-      <w:r>
-        <w:rPr>
-          <w:sz w:val="24"/>
-          <w:szCs w:val="24"/>
-        </w:rPr>
-        <w:t>Тем самым я сравнивал эти два языка не столько по функциональным характеристикам, сколько по удобству работы с ним.</w:t>
-      </w:r>
-    </w:p>
-    <w:p>
-      <w:pPr>
-        <w:pStyle w:val="a5"/>
-        <w:spacing w:line="360" w:lineRule="auto"/>
-        <w:jc w:val="both"/>
-        <w:rPr>
-          <w:sz w:val="24"/>
-          <w:szCs w:val="24"/>
-        </w:rPr>
-      </w:pPr>
-      <w:r>
-        <w:rPr>
-          <w:sz w:val="24"/>
-          <w:szCs w:val="24"/>
-        </w:rPr>
-        <w:t>Таким образом, с</w:t>
-      </w:r>
-      <w:r>
-        <w:rPr>
-          <w:sz w:val="24"/>
-          <w:szCs w:val="24"/>
-        </w:rPr>
-        <w:t xml:space="preserve">редством программирования данного курсового проекта </w:t>
-      </w:r>
-      <w:r>
-        <w:rPr>
-          <w:sz w:val="24"/>
-          <w:szCs w:val="24"/>
-        </w:rPr>
-        <w:t>был выбран</w:t>
-      </w:r>
-      <w:r>
-        <w:rPr>
-          <w:sz w:val="24"/>
-          <w:szCs w:val="24"/>
-        </w:rPr>
-        <w:t xml:space="preserve"> </w:t>
-      </w:r>
-      <w:r>
-        <w:rPr>
-          <w:sz w:val="24"/>
-          <w:szCs w:val="24"/>
-        </w:rPr>
-        <w:t>язык С</w:t>
-      </w:r>
-      <w:r>
-        <w:rPr>
-          <w:sz w:val="24"/>
-          <w:szCs w:val="24"/>
-        </w:rPr>
-        <w:t>#</w:t>
-      </w:r>
-      <w:r>
-        <w:rPr>
-          <w:sz w:val="24"/>
-          <w:szCs w:val="24"/>
-        </w:rPr>
-        <w:t xml:space="preserve">, </w:t>
-      </w:r>
-      <w:r>
-        <w:rPr>
-          <w:sz w:val="24"/>
-          <w:szCs w:val="24"/>
-        </w:rPr>
-        <w:t>среда разработки</w:t>
-      </w:r>
-      <w:r>
-        <w:rPr>
-          <w:sz w:val="24"/>
-          <w:szCs w:val="24"/>
-        </w:rPr>
-        <w:t xml:space="preserve"> </w:t>
+        <w:t>(</w:t>
       </w:r>
       <w:r>
         <w:rPr>
@@ -6695,14 +6567,21 @@
           <w:szCs w:val="24"/>
           <w:lang w:val="en-US"/>
         </w:rPr>
-        <w:t>Visual</w:t>
+        <w:t>IDE</w:t>
       </w:r>
       <w:r>
         <w:rPr>
           <w:sz w:val="24"/>
           <w:szCs w:val="24"/>
         </w:rPr>
-        <w:t xml:space="preserve"> </w:t>
+        <w:t>)</w:t>
+      </w:r>
+      <w:r>
+        <w:rPr>
+          <w:sz w:val="24"/>
+          <w:szCs w:val="24"/>
+        </w:rPr>
+        <w:t xml:space="preserve"> – </w:t>
       </w:r>
       <w:r>
         <w:rPr>
@@ -6710,14 +6589,124 @@
           <w:szCs w:val="24"/>
           <w:lang w:val="en-US"/>
         </w:rPr>
-        <w:t>Studio</w:t>
+        <w:t>Windows</w:t>
       </w:r>
       <w:r>
         <w:rPr>
           <w:sz w:val="24"/>
           <w:szCs w:val="24"/>
         </w:rPr>
-        <w:t xml:space="preserve"> 2017.</w:t>
+        <w:t xml:space="preserve"> </w:t>
+      </w:r>
+      <w:r>
+        <w:rPr>
+          <w:sz w:val="24"/>
+          <w:szCs w:val="24"/>
+          <w:lang w:val="en-US"/>
+        </w:rPr>
+        <w:t>Studio</w:t>
+      </w:r>
+      <w:r>
+        <w:rPr>
+          <w:sz w:val="24"/>
+          <w:szCs w:val="24"/>
+        </w:rPr>
+        <w:t xml:space="preserve">. </w:t>
+      </w:r>
+      <w:r>
+        <w:rPr>
+          <w:sz w:val="24"/>
+          <w:szCs w:val="24"/>
+        </w:rPr>
+        <w:t>Эта</w:t>
+      </w:r>
+      <w:r>
+        <w:rPr>
+          <w:sz w:val="24"/>
+          <w:szCs w:val="24"/>
+        </w:rPr>
+        <w:t xml:space="preserve"> </w:t>
+      </w:r>
+      <w:r>
+        <w:rPr>
+          <w:sz w:val="24"/>
+          <w:szCs w:val="24"/>
+          <w:lang w:val="en-US"/>
+        </w:rPr>
+        <w:t>ide</w:t>
+      </w:r>
+      <w:r>
+        <w:rPr>
+          <w:sz w:val="24"/>
+          <w:szCs w:val="24"/>
+        </w:rPr>
+        <w:t xml:space="preserve"> содержит инструменты для отладки, тестирования и создания проектов различной направленности. В том числе шаблоны для создания библиотечных классов. Курсовой проект будет создаваться в версии </w:t>
+      </w:r>
+      <w:r>
+        <w:rPr>
+          <w:sz w:val="24"/>
+          <w:szCs w:val="24"/>
+          <w:lang w:val="en-US"/>
+        </w:rPr>
+        <w:t>Windows</w:t>
+      </w:r>
+      <w:r>
+        <w:rPr>
+          <w:sz w:val="24"/>
+          <w:szCs w:val="24"/>
+        </w:rPr>
+        <w:t xml:space="preserve"> </w:t>
+      </w:r>
+      <w:r>
+        <w:rPr>
+          <w:sz w:val="24"/>
+          <w:szCs w:val="24"/>
+          <w:lang w:val="en-US"/>
+        </w:rPr>
+        <w:t>Studio</w:t>
+      </w:r>
+      <w:r>
+        <w:rPr>
+          <w:sz w:val="24"/>
+          <w:szCs w:val="24"/>
+        </w:rPr>
+        <w:t xml:space="preserve"> 2019</w:t>
+      </w:r>
+      <w:r>
+        <w:rPr>
+          <w:sz w:val="24"/>
+          <w:szCs w:val="24"/>
+        </w:rPr>
+        <w:t xml:space="preserve"> года, хотя актуальная версия </w:t>
+      </w:r>
+      <w:r>
+        <w:rPr>
+          <w:sz w:val="24"/>
+          <w:szCs w:val="24"/>
+        </w:rPr>
+        <w:t xml:space="preserve">2022. </w:t>
+      </w:r>
+      <w:r>
+        <w:rPr>
+          <w:sz w:val="24"/>
+          <w:szCs w:val="24"/>
+        </w:rPr>
+        <w:t xml:space="preserve">Это сделано специально, чтобы нивелировать проблемы обратной совместимости </w:t>
+      </w:r>
+      <w:r>
+        <w:rPr>
+          <w:sz w:val="24"/>
+          <w:szCs w:val="24"/>
+          <w:lang w:val="en-US"/>
+        </w:rPr>
+        <w:t>ide</w:t>
+      </w:r>
+      <w:r>
+        <w:rPr>
+          <w:sz w:val="24"/>
+          <w:szCs w:val="24"/>
+        </w:rPr>
+        <w:t>, между несколькими рабочими станциями.</w:t>
       </w:r>
     </w:p>
     <w:p>
@@ -6811,7 +6800,6 @@
           <w:szCs w:val="24"/>
           <w:lang w:eastAsia="ru-RU"/>
         </w:rPr>
-        <w:lastRenderedPageBreak/>
         <w:t xml:space="preserve">По сравнению с другими языками </w:t>
       </w:r>
       <w:r>
@@ -6960,6 +6948,7 @@
           <w:szCs w:val="24"/>
           <w:lang w:val="en-US" w:eastAsia="ru-RU"/>
         </w:rPr>
+        <w:lastRenderedPageBreak/>
         <w:t>C</w:t>
       </w:r>
       <w:r>
@@ -9435,7 +9424,6 @@
                 <w:szCs w:val="24"/>
                 <w:lang w:val="en-US"/>
               </w:rPr>
-              <w:lastRenderedPageBreak/>
               <w:t>by</w:t>
             </w:r>
           </w:p>
@@ -10124,7 +10112,7 @@
                 <w:color w:val="000000"/>
                 <w:sz w:val="18"/>
                 <w:szCs w:val="18"/>
-                <w:lang w:val="en-US" w:eastAsia="ru-RU"/>
+                <w:lang w:eastAsia="ru-RU"/>
               </w:rPr>
             </w:pPr>
             <w:r>
@@ -10142,7 +10130,7 @@
                 <w:color w:val="000000"/>
                 <w:sz w:val="18"/>
                 <w:szCs w:val="18"/>
-                <w:lang w:val="en-US" w:eastAsia="ru-RU"/>
+                <w:lang w:eastAsia="ru-RU"/>
               </w:rPr>
               <w:t xml:space="preserve"> </w:t>
             </w:r>
@@ -10153,7 +10141,16 @@
                 <w:sz w:val="20"/>
                 <w:lang w:val="en-US" w:eastAsia="ru-RU"/>
               </w:rPr>
-              <w:t>y1 = 5;</w:t>
+              <w:t>y</w:t>
+            </w:r>
+            <w:r>
+              <w:rPr>
+                <w:rFonts w:ascii="Courier New" w:hAnsi="Courier New" w:cs="Courier New"/>
+                <w:color w:val="000000"/>
+                <w:sz w:val="20"/>
+                <w:lang w:eastAsia="ru-RU"/>
+              </w:rPr>
+              <w:t>1 = 5;</w:t>
             </w:r>
           </w:p>
           <w:p>
@@ -11243,7 +11240,7 @@
               <w:rPr>
                 <w:sz w:val="24"/>
                 <w:szCs w:val="24"/>
-                <w:lang w:eastAsia="ru-RU"/>
+                <w:lang w:val="en-US" w:eastAsia="ru-RU"/>
               </w:rPr>
             </w:pPr>
             <w:r>
@@ -11258,7 +11255,7 @@
               <w:rPr>
                 <w:rFonts w:ascii="Courier New" w:hAnsi="Courier New" w:cs="Courier New"/>
                 <w:sz w:val="20"/>
-                <w:lang w:eastAsia="ru-RU"/>
+                <w:lang w:val="en-US" w:eastAsia="ru-RU"/>
               </w:rPr>
               <w:t>.</w:t>
             </w:r>
@@ -11274,7 +11271,7 @@
               <w:rPr>
                 <w:rFonts w:ascii="Courier New" w:hAnsi="Courier New" w:cs="Courier New"/>
                 <w:sz w:val="20"/>
-                <w:lang w:eastAsia="ru-RU"/>
+                <w:lang w:val="en-US" w:eastAsia="ru-RU"/>
               </w:rPr>
               <w:t>("</w:t>
             </w:r>
@@ -11290,7 +11287,7 @@
               <w:rPr>
                 <w:rFonts w:ascii="Courier New" w:hAnsi="Courier New" w:cs="Courier New"/>
                 <w:sz w:val="20"/>
-                <w:lang w:eastAsia="ru-RU"/>
+                <w:lang w:val="en-US" w:eastAsia="ru-RU"/>
               </w:rPr>
               <w:t xml:space="preserve"> </w:t>
             </w:r>
@@ -11306,7 +11303,7 @@
               <w:rPr>
                 <w:rFonts w:ascii="Courier New" w:hAnsi="Courier New" w:cs="Courier New"/>
                 <w:sz w:val="20"/>
-                <w:lang w:eastAsia="ru-RU"/>
+                <w:lang w:val="en-US" w:eastAsia="ru-RU"/>
               </w:rPr>
               <w:t xml:space="preserve"> </w:t>
             </w:r>
@@ -11322,7 +11319,7 @@
               <w:rPr>
                 <w:rFonts w:ascii="Courier New" w:hAnsi="Courier New" w:cs="Courier New"/>
                 <w:sz w:val="20"/>
-                <w:lang w:eastAsia="ru-RU"/>
+                <w:lang w:val="en-US" w:eastAsia="ru-RU"/>
               </w:rPr>
               <w:t xml:space="preserve"> </w:t>
             </w:r>
@@ -11338,7 +11335,7 @@
               <w:rPr>
                 <w:rFonts w:ascii="Courier New" w:hAnsi="Courier New" w:cs="Courier New"/>
                 <w:sz w:val="20"/>
-                <w:lang w:eastAsia="ru-RU"/>
+                <w:lang w:val="en-US" w:eastAsia="ru-RU"/>
               </w:rPr>
               <w:t>");</w:t>
             </w:r>
@@ -11401,7 +11398,7 @@
               <w:rPr>
                 <w:sz w:val="24"/>
                 <w:szCs w:val="24"/>
-                <w:lang w:eastAsia="ru-RU"/>
+                <w:lang w:val="en-US" w:eastAsia="ru-RU"/>
               </w:rPr>
             </w:pPr>
             <w:r>
@@ -11416,7 +11413,7 @@
               <w:rPr>
                 <w:rFonts w:ascii="Courier New" w:hAnsi="Courier New" w:cs="Courier New"/>
                 <w:sz w:val="20"/>
-                <w:lang w:eastAsia="ru-RU"/>
+                <w:lang w:val="en-US" w:eastAsia="ru-RU"/>
               </w:rPr>
               <w:t>.</w:t>
             </w:r>
@@ -11432,7 +11429,7 @@
               <w:rPr>
                 <w:rFonts w:ascii="Courier New" w:hAnsi="Courier New" w:cs="Courier New"/>
                 <w:sz w:val="20"/>
-                <w:lang w:eastAsia="ru-RU"/>
+                <w:lang w:val="en-US" w:eastAsia="ru-RU"/>
               </w:rPr>
               <w:t>("</w:t>
             </w:r>
@@ -11448,7 +11445,7 @@
               <w:rPr>
                 <w:rFonts w:ascii="Courier New" w:hAnsi="Courier New" w:cs="Courier New"/>
                 <w:sz w:val="20"/>
-                <w:lang w:eastAsia="ru-RU"/>
+                <w:lang w:val="en-US" w:eastAsia="ru-RU"/>
               </w:rPr>
               <w:t xml:space="preserve"> </w:t>
             </w:r>
@@ -11464,7 +11461,7 @@
               <w:rPr>
                 <w:rFonts w:ascii="Courier New" w:hAnsi="Courier New" w:cs="Courier New"/>
                 <w:sz w:val="20"/>
-                <w:lang w:eastAsia="ru-RU"/>
+                <w:lang w:val="en-US" w:eastAsia="ru-RU"/>
               </w:rPr>
               <w:t xml:space="preserve"> </w:t>
             </w:r>
@@ -11480,7 +11477,7 @@
               <w:rPr>
                 <w:rFonts w:ascii="Courier New" w:hAnsi="Courier New" w:cs="Courier New"/>
                 <w:sz w:val="20"/>
-                <w:lang w:eastAsia="ru-RU"/>
+                <w:lang w:val="en-US" w:eastAsia="ru-RU"/>
               </w:rPr>
               <w:t xml:space="preserve"> </w:t>
             </w:r>
@@ -11496,7 +11493,7 @@
               <w:rPr>
                 <w:rFonts w:ascii="Courier New" w:hAnsi="Courier New" w:cs="Courier New"/>
                 <w:sz w:val="20"/>
-                <w:lang w:eastAsia="ru-RU"/>
+                <w:lang w:val="en-US" w:eastAsia="ru-RU"/>
               </w:rPr>
               <w:t>");</w:t>
             </w:r>
@@ -11543,7 +11540,7 @@
               <w:rPr>
                 <w:sz w:val="24"/>
                 <w:szCs w:val="24"/>
-                <w:lang w:eastAsia="ru-RU"/>
+                <w:lang w:val="en-US" w:eastAsia="ru-RU"/>
               </w:rPr>
             </w:pPr>
             <w:r>
@@ -11558,7 +11555,7 @@
               <w:rPr>
                 <w:rFonts w:ascii="Courier New" w:hAnsi="Courier New" w:cs="Courier New"/>
                 <w:sz w:val="20"/>
-                <w:lang w:eastAsia="ru-RU"/>
+                <w:lang w:val="en-US" w:eastAsia="ru-RU"/>
               </w:rPr>
               <w:t>.</w:t>
             </w:r>
@@ -11574,7 +11571,7 @@
               <w:rPr>
                 <w:rFonts w:ascii="Courier New" w:hAnsi="Courier New" w:cs="Courier New"/>
                 <w:sz w:val="20"/>
-                <w:lang w:eastAsia="ru-RU"/>
+                <w:lang w:val="en-US" w:eastAsia="ru-RU"/>
               </w:rPr>
               <w:t>("</w:t>
             </w:r>
@@ -11590,7 +11587,7 @@
               <w:rPr>
                 <w:rFonts w:ascii="Courier New" w:hAnsi="Courier New" w:cs="Courier New"/>
                 <w:sz w:val="20"/>
-                <w:lang w:eastAsia="ru-RU"/>
+                <w:lang w:val="en-US" w:eastAsia="ru-RU"/>
               </w:rPr>
               <w:t xml:space="preserve"> </w:t>
             </w:r>
@@ -11606,7 +11603,7 @@
               <w:rPr>
                 <w:rFonts w:ascii="Courier New" w:hAnsi="Courier New" w:cs="Courier New"/>
                 <w:sz w:val="20"/>
-                <w:lang w:eastAsia="ru-RU"/>
+                <w:lang w:val="en-US" w:eastAsia="ru-RU"/>
               </w:rPr>
               <w:t xml:space="preserve"> </w:t>
             </w:r>
@@ -11622,7 +11619,7 @@
               <w:rPr>
                 <w:rFonts w:ascii="Courier New" w:hAnsi="Courier New" w:cs="Courier New"/>
                 <w:sz w:val="20"/>
-                <w:lang w:eastAsia="ru-RU"/>
+                <w:lang w:val="en-US" w:eastAsia="ru-RU"/>
               </w:rPr>
               <w:t xml:space="preserve"> </w:t>
             </w:r>
@@ -11638,7 +11635,7 @@
               <w:rPr>
                 <w:rFonts w:ascii="Courier New" w:hAnsi="Courier New" w:cs="Courier New"/>
                 <w:sz w:val="20"/>
-                <w:lang w:eastAsia="ru-RU"/>
+                <w:lang w:val="en-US" w:eastAsia="ru-RU"/>
               </w:rPr>
               <w:t>");</w:t>
             </w:r>
@@ -11798,7 +11795,6 @@
                 <w:sz w:val="24"/>
                 <w:szCs w:val="24"/>
               </w:rPr>
-              <w:lastRenderedPageBreak/>
               <w:t>Арифметический цикл</w:t>
             </w:r>
           </w:p>
@@ -12806,10 +12802,10 @@
             <v:path o:extrusionok="f" gradientshapeok="t" o:connecttype="rect"/>
             <o:lock v:ext="edit" aspectratio="t"/>
           </v:shapetype>
-          <v:shape id="_x0000_i1025" type="#_x0000_t75" style="width:396pt;height:402pt" o:ole="">
+          <v:shape id="_x0000_i1025" type="#_x0000_t75" style="width:396pt;height:402.1pt" o:ole="">
             <v:imagedata r:id="rId21" o:title=""/>
           </v:shape>
-          <o:OLEObject Type="Embed" ProgID="Visio.Drawing.15" ShapeID="_x0000_i1025" DrawAspect="Content" ObjectID="_1724794604" r:id="rId22"/>
+          <o:OLEObject Type="Embed" ProgID="Visio.Drawing.15" ShapeID="_x0000_i1025" DrawAspect="Content" ObjectID="_1724877432" r:id="rId22"/>
         </w:object>
       </w:r>
     </w:p>
@@ -12880,10 +12876,10 @@
       </w:pPr>
       <w:r>
         <w:object w:dxaOrig="8130" w:dyaOrig="16215" w14:anchorId="0F3A07CB">
-          <v:shape id="_x0000_i1026" type="#_x0000_t75" style="width:312pt;height:624pt" o:ole="">
+          <v:shape id="_x0000_i1026" type="#_x0000_t75" style="width:312.45pt;height:624.25pt" o:ole="">
             <v:imagedata r:id="rId23" o:title=""/>
           </v:shape>
-          <o:OLEObject Type="Embed" ProgID="Visio.Drawing.15" ShapeID="_x0000_i1026" DrawAspect="Content" ObjectID="_1724794605" r:id="rId24"/>
+          <o:OLEObject Type="Embed" ProgID="Visio.Drawing.15" ShapeID="_x0000_i1026" DrawAspect="Content" ObjectID="_1724877433" r:id="rId24"/>
         </w:object>
       </w:r>
     </w:p>
@@ -13000,10 +12996,10 @@
       </w:pPr>
       <w:r>
         <w:object w:dxaOrig="13417" w:dyaOrig="7837" w14:anchorId="4049AC9F">
-          <v:shape id="_x0000_i1027" type="#_x0000_t75" style="width:419.25pt;height:244.5pt" o:ole="">
+          <v:shape id="_x0000_i1027" type="#_x0000_t75" style="width:419.1pt;height:244.55pt" o:ole="">
             <v:imagedata r:id="rId25" o:title=""/>
           </v:shape>
-          <o:OLEObject Type="Embed" ProgID="Visio.Drawing.15" ShapeID="_x0000_i1027" DrawAspect="Content" ObjectID="_1724794606" r:id="rId26"/>
+          <o:OLEObject Type="Embed" ProgID="Visio.Drawing.15" ShapeID="_x0000_i1027" DrawAspect="Content" ObjectID="_1724877434" r:id="rId26"/>
         </w:object>
       </w:r>
     </w:p>
@@ -13103,10 +13099,10 @@
       </w:pPr>
       <w:r>
         <w:object w:dxaOrig="11028" w:dyaOrig="15937" w14:anchorId="65701A3D">
-          <v:shape id="_x0000_i1028" type="#_x0000_t75" style="width:423.75pt;height:613.5pt" o:ole="">
+          <v:shape id="_x0000_i1028" type="#_x0000_t75" style="width:423.15pt;height:613.35pt" o:ole="">
             <v:imagedata r:id="rId27" o:title=""/>
           </v:shape>
-          <o:OLEObject Type="Embed" ProgID="Visio.Drawing.15" ShapeID="_x0000_i1028" DrawAspect="Content" ObjectID="_1724794607" r:id="rId28"/>
+          <o:OLEObject Type="Embed" ProgID="Visio.Drawing.15" ShapeID="_x0000_i1028" DrawAspect="Content" ObjectID="_1724877435" r:id="rId28"/>
         </w:object>
       </w:r>
     </w:p>
@@ -24624,10 +24620,10 @@
       </w:pPr>
       <w:r>
         <w:object w:dxaOrig="6456" w:dyaOrig="16416" w14:anchorId="1A5856AA">
-          <v:shape id="_x0000_i1029" type="#_x0000_t75" style="width:246pt;height:624pt" o:ole="">
+          <v:shape id="_x0000_i1029" type="#_x0000_t75" style="width:245.9pt;height:623.55pt" o:ole="">
             <v:imagedata r:id="rId41" o:title=""/>
           </v:shape>
-          <o:OLEObject Type="Embed" ProgID="Visio.Drawing.11" ShapeID="_x0000_i1029" DrawAspect="Content" ObjectID="_1724794608" r:id="rId42"/>
+          <o:OLEObject Type="Embed" ProgID="Visio.Drawing.11" ShapeID="_x0000_i1029" DrawAspect="Content" ObjectID="_1724877436" r:id="rId42"/>
         </w:object>
       </w:r>
     </w:p>
@@ -24807,7 +24803,7 @@
           <v:shape id="_x0000_i1030" type="#_x0000_t75" style="width:5in;height:7in" o:ole="">
             <v:imagedata r:id="rId43" o:title=""/>
           </v:shape>
-          <o:OLEObject Type="Embed" ProgID="Visio.Drawing.11" ShapeID="_x0000_i1030" DrawAspect="Content" ObjectID="_1724794609" r:id="rId44"/>
+          <o:OLEObject Type="Embed" ProgID="Visio.Drawing.11" ShapeID="_x0000_i1030" DrawAspect="Content" ObjectID="_1724877437" r:id="rId44"/>
         </w:object>
       </w:r>
     </w:p>
@@ -24958,10 +24954,10 @@
       </w:pPr>
       <w:r>
         <w:object w:dxaOrig="9372" w:dyaOrig="13068" w14:anchorId="37BA3D96">
-          <v:shape id="_x0000_i1031" type="#_x0000_t75" style="width:408pt;height:564pt" o:ole="">
+          <v:shape id="_x0000_i1031" type="#_x0000_t75" style="width:408.25pt;height:563.75pt" o:ole="">
             <v:imagedata r:id="rId45" o:title=""/>
           </v:shape>
-          <o:OLEObject Type="Embed" ProgID="Visio.Drawing.11" ShapeID="_x0000_i1031" DrawAspect="Content" ObjectID="_1724794610" r:id="rId46"/>
+          <o:OLEObject Type="Embed" ProgID="Visio.Drawing.11" ShapeID="_x0000_i1031" DrawAspect="Content" ObjectID="_1724877438" r:id="rId46"/>
         </w:object>
       </w:r>
     </w:p>
@@ -25090,10 +25086,10 @@
       </w:pPr>
       <w:r>
         <w:object w:dxaOrig="10260" w:dyaOrig="16332" w14:anchorId="7ED965A6">
-          <v:shape id="_x0000_i1032" type="#_x0000_t75" style="width:414pt;height:654pt" o:ole="">
+          <v:shape id="_x0000_i1032" type="#_x0000_t75" style="width:413.65pt;height:654.1pt" o:ole="">
             <v:imagedata r:id="rId47" o:title=""/>
           </v:shape>
-          <o:OLEObject Type="Embed" ProgID="Visio.Drawing.11" ShapeID="_x0000_i1032" DrawAspect="Content" ObjectID="_1724794611" r:id="rId48"/>
+          <o:OLEObject Type="Embed" ProgID="Visio.Drawing.11" ShapeID="_x0000_i1032" DrawAspect="Content" ObjectID="_1724877439" r:id="rId48"/>
         </w:object>
       </w:r>
     </w:p>
@@ -33999,7 +33995,7 @@
           <w:sz w:val="22"/>
           <w:szCs w:val="22"/>
           <w:highlight w:val="white"/>
-          <w:lang w:val="en-US" w:eastAsia="ru-RU"/>
+          <w:lang w:eastAsia="ru-RU"/>
         </w:rPr>
       </w:pPr>
       <w:r>
@@ -34031,7 +34027,7 @@
           <w:sz w:val="22"/>
           <w:szCs w:val="22"/>
           <w:highlight w:val="white"/>
-          <w:lang w:val="en-US" w:eastAsia="ru-RU"/>
+          <w:lang w:eastAsia="ru-RU"/>
         </w:rPr>
         <w:t xml:space="preserve"> (</w:t>
       </w:r>
@@ -34053,7 +34049,7 @@
           <w:sz w:val="22"/>
           <w:szCs w:val="22"/>
           <w:highlight w:val="white"/>
-          <w:lang w:val="en-US" w:eastAsia="ru-RU"/>
+          <w:lang w:eastAsia="ru-RU"/>
         </w:rPr>
         <w:t xml:space="preserve"> &gt; </w:t>
       </w:r>
@@ -34075,7 +34071,7 @@
           <w:sz w:val="22"/>
           <w:szCs w:val="22"/>
           <w:highlight w:val="white"/>
-          <w:lang w:val="en-US" w:eastAsia="ru-RU"/>
+          <w:lang w:eastAsia="ru-RU"/>
         </w:rPr>
         <w:t xml:space="preserve">) </w:t>
       </w:r>
@@ -34097,7 +34093,7 @@
           <w:sz w:val="22"/>
           <w:szCs w:val="22"/>
           <w:highlight w:val="white"/>
-          <w:lang w:val="en-US" w:eastAsia="ru-RU"/>
+          <w:lang w:eastAsia="ru-RU"/>
         </w:rPr>
         <w:t xml:space="preserve"> = </w:t>
       </w:r>
@@ -34119,7 +34115,7 @@
           <w:sz w:val="22"/>
           <w:szCs w:val="22"/>
           <w:highlight w:val="white"/>
-          <w:lang w:val="en-US" w:eastAsia="ru-RU"/>
+          <w:lang w:eastAsia="ru-RU"/>
         </w:rPr>
         <w:t xml:space="preserve">;   </w:t>
       </w:r>
@@ -34130,7 +34126,7 @@
           <w:sz w:val="22"/>
           <w:szCs w:val="22"/>
           <w:highlight w:val="white"/>
-          <w:lang w:val="en-US" w:eastAsia="ru-RU"/>
+          <w:lang w:eastAsia="ru-RU"/>
         </w:rPr>
         <w:t xml:space="preserve">// </w:t>
       </w:r>
@@ -34152,7 +34148,7 @@
           <w:sz w:val="22"/>
           <w:szCs w:val="22"/>
           <w:highlight w:val="white"/>
-          <w:lang w:val="en-US" w:eastAsia="ru-RU"/>
+          <w:lang w:eastAsia="ru-RU"/>
         </w:rPr>
         <w:t xml:space="preserve"> </w:t>
       </w:r>
@@ -34189,7 +34185,7 @@
           <w:sz w:val="22"/>
           <w:szCs w:val="22"/>
           <w:highlight w:val="white"/>
-          <w:lang w:val="en-US" w:eastAsia="ru-RU"/>
+          <w:lang w:eastAsia="ru-RU"/>
         </w:rPr>
         <w:t xml:space="preserve">        </w:t>
       </w:r>
@@ -35949,18 +35945,18 @@
           <w:sz w:val="22"/>
           <w:szCs w:val="22"/>
           <w:highlight w:val="white"/>
+          <w:lang w:val="en-US" w:eastAsia="ru-RU"/>
+        </w:rPr>
+      </w:pPr>
+      <w:r>
+        <w:rPr>
+          <w:rFonts w:ascii="Consolas" w:hAnsi="Consolas" w:cs="Consolas"/>
+          <w:color w:val="000000"/>
+          <w:sz w:val="22"/>
+          <w:szCs w:val="22"/>
+          <w:highlight w:val="white"/>
           <w:lang w:eastAsia="ru-RU"/>
         </w:rPr>
-      </w:pPr>
-      <w:r>
-        <w:rPr>
-          <w:rFonts w:ascii="Consolas" w:hAnsi="Consolas" w:cs="Consolas"/>
-          <w:color w:val="000000"/>
-          <w:sz w:val="22"/>
-          <w:szCs w:val="22"/>
-          <w:highlight w:val="white"/>
-          <w:lang w:eastAsia="ru-RU"/>
-        </w:rPr>
         <w:t xml:space="preserve">            </w:t>
       </w:r>
       <w:r>
@@ -35970,7 +35966,7 @@
           <w:sz w:val="22"/>
           <w:szCs w:val="22"/>
           <w:highlight w:val="white"/>
-          <w:lang w:eastAsia="ru-RU"/>
+          <w:lang w:val="en-US" w:eastAsia="ru-RU"/>
         </w:rPr>
         <w:t>{</w:t>
       </w:r>
@@ -35996,7 +35992,7 @@
           <w:sz w:val="22"/>
           <w:szCs w:val="22"/>
           <w:highlight w:val="white"/>
-          <w:lang w:eastAsia="ru-RU"/>
+          <w:lang w:val="en-US" w:eastAsia="ru-RU"/>
         </w:rPr>
         <w:t xml:space="preserve">                </w:t>
       </w:r>
@@ -46928,6 +46924,21 @@
 </file>
 
 <file path=customXml/item1.xml><?xml version="1.0" encoding="utf-8"?>
+<?mso-contentType ?>
+<FormTemplates xmlns="http://schemas.microsoft.com/sharepoint/v3/contenttype/forms">
+  <Display>DocumentLibraryForm</Display>
+  <Edit>DocumentLibraryForm</Edit>
+  <New>DocumentLibraryForm</New>
+</FormTemplates>
+</file>
+
+<file path=customXml/item2.xml><?xml version="1.0" encoding="utf-8"?>
+<p:properties xmlns:p="http://schemas.microsoft.com/office/2006/metadata/properties" xmlns:xsi="http://www.w3.org/2001/XMLSchema-instance" xmlns:pc="http://schemas.microsoft.com/office/infopath/2007/PartnerControls">
+  <documentManagement/>
+</p:properties>
+</file>
+
+<file path=customXml/item3.xml><?xml version="1.0" encoding="utf-8"?>
 <ct:contentTypeSchema xmlns:ct="http://schemas.microsoft.com/office/2006/metadata/contentType" xmlns:ma="http://schemas.microsoft.com/office/2006/metadata/properties/metaAttributes" ct:_="" ma:_="" ma:contentTypeName="Документ" ma:contentTypeID="0x0101009163644E3B787349883878EF95F98FB5" ma:contentTypeVersion="8" ma:contentTypeDescription="Создание документа." ma:contentTypeScope="" ma:versionID="287b0058d24c3ca8b7ff068c0b25dd23">
   <xsd:schema xmlns:xsd="http://www.w3.org/2001/XMLSchema" xmlns:xs="http://www.w3.org/2001/XMLSchema" xmlns:p="http://schemas.microsoft.com/office/2006/metadata/properties" xmlns:ns2="6b4ab7c7-3b8d-4577-b41d-2993ae323158" targetNamespace="http://schemas.microsoft.com/office/2006/metadata/properties" ma:root="true" ma:fieldsID="0470f743a76111789a2f1de3c423c7f1" ns2:_="">
     <xsd:import namespace="6b4ab7c7-3b8d-4577-b41d-2993ae323158"/>
@@ -47097,26 +47108,28 @@
 </ct:contentTypeSchema>
 </file>
 
-<file path=customXml/item2.xml><?xml version="1.0" encoding="utf-8"?>
+<file path=customXml/item4.xml><?xml version="1.0" encoding="utf-8"?>
 <b:Sources xmlns:b="http://schemas.openxmlformats.org/officeDocument/2006/bibliography" xmlns="http://schemas.openxmlformats.org/officeDocument/2006/bibliography" SelectedStyle="\APA.XSL" StyleName="APA"/>
 </file>
 
-<file path=customXml/item3.xml><?xml version="1.0" encoding="utf-8"?>
-<p:properties xmlns:p="http://schemas.microsoft.com/office/2006/metadata/properties" xmlns:xsi="http://www.w3.org/2001/XMLSchema-instance" xmlns:pc="http://schemas.microsoft.com/office/infopath/2007/PartnerControls">
-  <documentManagement/>
-</p:properties>
+<file path=customXml/itemProps1.xml><?xml version="1.0" encoding="utf-8"?>
+<ds:datastoreItem xmlns:ds="http://schemas.openxmlformats.org/officeDocument/2006/customXml" ds:itemID="{5A07CFD1-8A62-4A19-9C28-5C00DA8A924B}">
+  <ds:schemaRefs>
+    <ds:schemaRef ds:uri="http://schemas.microsoft.com/sharepoint/v3/contenttype/forms"/>
+  </ds:schemaRefs>
+</ds:datastoreItem>
 </file>
 
-<file path=customXml/item4.xml><?xml version="1.0" encoding="utf-8"?>
-<?mso-contentType ?>
-<FormTemplates xmlns="http://schemas.microsoft.com/sharepoint/v3/contenttype/forms">
-  <Display>DocumentLibraryForm</Display>
-  <Edit>DocumentLibraryForm</Edit>
-  <New>DocumentLibraryForm</New>
-</FormTemplates>
+<file path=customXml/itemProps2.xml><?xml version="1.0" encoding="utf-8"?>
+<ds:datastoreItem xmlns:ds="http://schemas.openxmlformats.org/officeDocument/2006/customXml" ds:itemID="{D5E3CA4F-4392-42AC-AC58-7E144DF12C19}">
+  <ds:schemaRefs>
+    <ds:schemaRef ds:uri="http://schemas.microsoft.com/office/2006/metadata/properties"/>
+    <ds:schemaRef ds:uri="http://schemas.microsoft.com/office/infopath/2007/PartnerControls"/>
+  </ds:schemaRefs>
+</ds:datastoreItem>
 </file>
 
-<file path=customXml/itemProps1.xml><?xml version="1.0" encoding="utf-8"?>
+<file path=customXml/itemProps3.xml><?xml version="1.0" encoding="utf-8"?>
 <ds:datastoreItem xmlns:ds="http://schemas.openxmlformats.org/officeDocument/2006/customXml" ds:itemID="{C2D3A3C8-9282-475F-9BAF-789F4F6AF0F5}">
   <ds:schemaRefs>
     <ds:schemaRef ds:uri="http://schemas.microsoft.com/office/2006/metadata/contentType"/>
@@ -47134,27 +47147,10 @@
 </ds:datastoreItem>
 </file>
 
-<file path=customXml/itemProps2.xml><?xml version="1.0" encoding="utf-8"?>
+<file path=customXml/itemProps4.xml><?xml version="1.0" encoding="utf-8"?>
 <ds:datastoreItem xmlns:ds="http://schemas.openxmlformats.org/officeDocument/2006/customXml" ds:itemID="{6C428C1A-D6BB-4A11-A16D-4EE76BA442BA}">
   <ds:schemaRefs>
     <ds:schemaRef ds:uri="http://schemas.openxmlformats.org/officeDocument/2006/bibliography"/>
   </ds:schemaRefs>
 </ds:datastoreItem>
-</file>
-
-<file path=customXml/itemProps3.xml><?xml version="1.0" encoding="utf-8"?>
-<ds:datastoreItem xmlns:ds="http://schemas.openxmlformats.org/officeDocument/2006/customXml" ds:itemID="{D5E3CA4F-4392-42AC-AC58-7E144DF12C19}">
-  <ds:schemaRefs>
-    <ds:schemaRef ds:uri="http://schemas.microsoft.com/office/2006/metadata/properties"/>
-    <ds:schemaRef ds:uri="http://schemas.microsoft.com/office/infopath/2007/PartnerControls"/>
-  </ds:schemaRefs>
-</ds:datastoreItem>
-</file>
-
-<file path=customXml/itemProps4.xml><?xml version="1.0" encoding="utf-8"?>
-<ds:datastoreItem xmlns:ds="http://schemas.openxmlformats.org/officeDocument/2006/customXml" ds:itemID="{5A07CFD1-8A62-4A19-9C28-5C00DA8A924B}">
-  <ds:schemaRefs>
-    <ds:schemaRef ds:uri="http://schemas.microsoft.com/sharepoint/v3/contenttype/forms"/>
-  </ds:schemaRefs>
-</ds:datastoreItem>
 </file>
</xml_diff>

<commit_message>
added sort function into ListQueuelib Add method. adddemo_visual_client and demo_terminal_client into lib project
</commit_message>
<xml_diff>
--- a/Course project/Пояснительная записка.docx
+++ b/Course project/Пояснительная записка.docx
@@ -1,6 +1,6 @@
 
 <file path=word/document.xml><?xml version="1.0" encoding="utf-8"?>
-<w:document xmlns:wpc="http://schemas.microsoft.com/office/word/2010/wordprocessingCanvas" xmlns:cx="http://schemas.microsoft.com/office/drawing/2014/chartex" xmlns:cx1="http://schemas.microsoft.com/office/drawing/2015/9/8/chartex" xmlns:cx2="http://schemas.microsoft.com/office/drawing/2015/10/21/chartex" xmlns:cx3="http://schemas.microsoft.com/office/drawing/2016/5/9/chartex" xmlns:cx4="http://schemas.microsoft.com/office/drawing/2016/5/10/chartex" xmlns:cx5="http://schemas.microsoft.com/office/drawing/2016/5/11/chartex" xmlns:cx6="http://schemas.microsoft.com/office/drawing/2016/5/12/chartex" xmlns:cx7="http://schemas.microsoft.com/office/drawing/2016/5/13/chartex" xmlns:cx8="http://schemas.microsoft.com/office/drawing/2016/5/14/chartex" xmlns:mc="http://schemas.openxmlformats.org/markup-compatibility/2006" xmlns:aink="http://schemas.microsoft.com/office/drawing/2016/ink" xmlns:am3d="http://schemas.microsoft.com/office/drawing/2017/model3d" xmlns:o="urn:schemas-microsoft-com:office:office" xmlns:oel="http://schemas.microsoft.com/office/2019/extlst" xmlns:r="http://schemas.openxmlformats.org/officeDocument/2006/relationships" xmlns:m="http://schemas.openxmlformats.org/officeDocument/2006/math" xmlns:v="urn:schemas-microsoft-com:vml" xmlns:wp14="http://schemas.microsoft.com/office/word/2010/wordprocessingDrawing" xmlns:wp="http://schemas.openxmlformats.org/drawingml/2006/wordprocessingDrawing" xmlns:w10="urn:schemas-microsoft-com:office:word" xmlns:w="http://schemas.openxmlformats.org/wordprocessingml/2006/main" xmlns:w14="http://schemas.microsoft.com/office/word/2010/wordml" xmlns:w15="http://schemas.microsoft.com/office/word/2012/wordml" xmlns:w16cex="http://schemas.microsoft.com/office/word/2018/wordml/cex" xmlns:w16cid="http://schemas.microsoft.com/office/word/2016/wordml/cid" xmlns:w16="http://schemas.microsoft.com/office/word/2018/wordml" xmlns:w16sdtdh="http://schemas.microsoft.com/office/word/2020/wordml/sdtdatahash" xmlns:w16se="http://schemas.microsoft.com/office/word/2015/wordml/symex" xmlns:wpg="http://schemas.microsoft.com/office/word/2010/wordprocessingGroup" xmlns:wpi="http://schemas.microsoft.com/office/word/2010/wordprocessingInk" xmlns:wne="http://schemas.microsoft.com/office/word/2006/wordml" xmlns:wps="http://schemas.microsoft.com/office/word/2010/wordprocessingShape" mc:Ignorable="w14 w15 w16se w16cid w16 w16cex w16sdtdh wp14">
+<w:document xmlns:wpc="http://schemas.microsoft.com/office/word/2010/wordprocessingCanvas" xmlns:cx="http://schemas.microsoft.com/office/drawing/2014/chartex" xmlns:cx1="http://schemas.microsoft.com/office/drawing/2015/9/8/chartex" xmlns:cx2="http://schemas.microsoft.com/office/drawing/2015/10/21/chartex" xmlns:cx3="http://schemas.microsoft.com/office/drawing/2016/5/9/chartex" xmlns:cx4="http://schemas.microsoft.com/office/drawing/2016/5/10/chartex" xmlns:cx5="http://schemas.microsoft.com/office/drawing/2016/5/11/chartex" xmlns:cx6="http://schemas.microsoft.com/office/drawing/2016/5/12/chartex" xmlns:cx7="http://schemas.microsoft.com/office/drawing/2016/5/13/chartex" xmlns:cx8="http://schemas.microsoft.com/office/drawing/2016/5/14/chartex" xmlns:mc="http://schemas.openxmlformats.org/markup-compatibility/2006" xmlns:aink="http://schemas.microsoft.com/office/drawing/2016/ink" xmlns:am3d="http://schemas.microsoft.com/office/drawing/2017/model3d" xmlns:o="urn:schemas-microsoft-com:office:office" xmlns:oel="http://schemas.microsoft.com/office/2019/extlst" xmlns:r="http://schemas.openxmlformats.org/officeDocument/2006/relationships" xmlns:m="http://schemas.openxmlformats.org/officeDocument/2006/math" xmlns:v="urn:schemas-microsoft-com:vml" xmlns:wp14="http://schemas.microsoft.com/office/word/2010/wordprocessingDrawing" xmlns:wp="http://schemas.openxmlformats.org/drawingml/2006/wordprocessingDrawing" xmlns:w10="urn:schemas-microsoft-com:office:word" xmlns:w="http://schemas.openxmlformats.org/wordprocessingml/2006/main" xmlns:w14="http://schemas.microsoft.com/office/word/2010/wordml" xmlns:w15="http://schemas.microsoft.com/office/word/2012/wordml" xmlns:w16cex="http://schemas.microsoft.com/office/word/2018/wordml/cex" xmlns:w16cid="http://schemas.microsoft.com/office/word/2016/wordml/cid" xmlns:w16="http://schemas.microsoft.com/office/word/2018/wordml" xmlns:w16du="http://schemas.microsoft.com/office/word/2023/wordml/word16du" xmlns:w16sdtdh="http://schemas.microsoft.com/office/word/2020/wordml/sdtdatahash" xmlns:w16se="http://schemas.microsoft.com/office/word/2015/wordml/symex" xmlns:wpg="http://schemas.microsoft.com/office/word/2010/wordprocessingGroup" xmlns:wpi="http://schemas.microsoft.com/office/word/2010/wordprocessingInk" xmlns:wne="http://schemas.microsoft.com/office/word/2006/wordml" xmlns:wps="http://schemas.microsoft.com/office/word/2010/wordprocessingShape" mc:Ignorable="w14 w15 w16se w16cid w16 w16cex w16sdtdh wp14">
   <w:body>
     <w:p>
       <w:pPr>
@@ -795,21 +795,12 @@
         </w:rPr>
         <w:tab/>
       </w:r>
-      <w:proofErr w:type="spellStart"/>
       <w:r>
         <w:rPr>
           <w:szCs w:val="28"/>
           <w:u w:val="single"/>
         </w:rPr>
-        <w:t>Девятко</w:t>
-      </w:r>
-      <w:proofErr w:type="spellEnd"/>
-      <w:r>
-        <w:rPr>
-          <w:szCs w:val="28"/>
-          <w:u w:val="single"/>
-        </w:rPr>
-        <w:t xml:space="preserve"> Н.С.</w:t>
+        <w:t>Девятко Н.С.</w:t>
       </w:r>
     </w:p>
     <w:p>
@@ -4095,7 +4086,19 @@
         <w:t xml:space="preserve"> Каждая </w:t>
       </w:r>
       <w:r>
-        <w:t>из структуры данных имеет разную внутреннюю реализацию, в следствии они имеют свои плюсы и минусу в зависимости от того, какого типа данные будут храниться и какие операции будут чаще всего выполняться над хранимыми типами данных.</w:t>
+        <w:t xml:space="preserve">из структуры данных имеет разную внутреннюю реализацию, </w:t>
+      </w:r>
+      <w:r>
+        <w:t>вследствие</w:t>
+      </w:r>
+      <w:r>
+        <w:t xml:space="preserve"> </w:t>
+      </w:r>
+      <w:r>
+        <w:t xml:space="preserve">чего </w:t>
+      </w:r>
+      <w:r>
+        <w:t>они имеют свои плюсы и минусу в зависимости от того, какого типа данные будут храниться и какие операции будут чаще всего выполняться над хранимыми типами данных.</w:t>
       </w:r>
     </w:p>
     <w:p>
@@ -6339,21 +6342,49 @@
           <w:sz w:val="24"/>
           <w:szCs w:val="24"/>
         </w:rPr>
-        <w:t xml:space="preserve">приложениями, а для создания </w:t>
+        <w:t>приложениями,</w:t>
       </w:r>
       <w:r>
         <w:rPr>
           <w:sz w:val="24"/>
           <w:szCs w:val="24"/>
         </w:rPr>
-        <w:t>графических интерфейсов</w:t>
+        <w:t xml:space="preserve"> </w:t>
       </w:r>
       <w:r>
         <w:rPr>
           <w:sz w:val="24"/>
           <w:szCs w:val="24"/>
         </w:rPr>
-        <w:t xml:space="preserve"> он вообще не используется.</w:t>
+        <w:t xml:space="preserve">для создания </w:t>
+      </w:r>
+      <w:r>
+        <w:rPr>
+          <w:sz w:val="24"/>
+          <w:szCs w:val="24"/>
+        </w:rPr>
+        <w:t>графических интерфейсов</w:t>
+      </w:r>
+      <w:r>
+        <w:rPr>
+          <w:sz w:val="24"/>
+          <w:szCs w:val="24"/>
+        </w:rPr>
+        <w:t xml:space="preserve"> он используется</w:t>
+      </w:r>
+      <w:r>
+        <w:rPr>
+          <w:sz w:val="24"/>
+          <w:szCs w:val="24"/>
+        </w:rPr>
+        <w:t xml:space="preserve"> крайне редко</w:t>
+      </w:r>
+      <w:r>
+        <w:rPr>
+          <w:sz w:val="24"/>
+          <w:szCs w:val="24"/>
+        </w:rPr>
+        <w:t>.</w:t>
       </w:r>
     </w:p>
     <w:p>
@@ -14309,13 +14340,7 @@
         <w:jc w:val="both"/>
       </w:pPr>
       <w:r>
-        <w:t xml:space="preserve">Все остальные члены базового класса наследуются производными классами, но их видимость не зависит от доступности. </w:t>
-      </w:r>
-      <w:r>
-        <w:t xml:space="preserve"> </w:t>
-      </w:r>
-      <w:r>
-        <w:t xml:space="preserve">Помимо тех типов, которые наследуются через механизм одиночного наследования, все типы в системе типов .NET неявно наследуются от типа </w:t>
+        <w:t xml:space="preserve">Все остальные члены базового класса наследуются производными классами, но их видимость не зависит от доступности.  Помимо тех типов, которые наследуются через механизм одиночного наследования, все типы в системе типов .NET неявно наследуются от типа </w:t>
       </w:r>
       <w:r>
         <w:t>Object</w:t>
@@ -14637,7 +14662,7 @@
           <v:shape id="_x0000_i1025" type="#_x0000_t75" style="width:396pt;height:402pt" o:ole="">
             <v:imagedata r:id="rId22" o:title=""/>
           </v:shape>
-          <o:OLEObject Type="Embed" ProgID="Visio.Drawing.15" ShapeID="_x0000_i1025" DrawAspect="Content" ObjectID="_1725096134" r:id="rId23"/>
+          <o:OLEObject Type="Embed" ProgID="Visio.Drawing.15" ShapeID="_x0000_i1025" DrawAspect="Content" ObjectID="_1743489337" r:id="rId23"/>
         </w:object>
       </w:r>
     </w:p>
@@ -14719,7 +14744,7 @@
           <v:shape id="_x0000_i1026" type="#_x0000_t75" style="width:312.75pt;height:624pt" o:ole="">
             <v:imagedata r:id="rId24" o:title=""/>
           </v:shape>
-          <o:OLEObject Type="Embed" ProgID="Visio.Drawing.15" ShapeID="_x0000_i1026" DrawAspect="Content" ObjectID="_1725096135" r:id="rId25"/>
+          <o:OLEObject Type="Embed" ProgID="Visio.Drawing.15" ShapeID="_x0000_i1026" DrawAspect="Content" ObjectID="_1743489338" r:id="rId25"/>
         </w:object>
       </w:r>
     </w:p>
@@ -14839,7 +14864,7 @@
           <v:shape id="_x0000_i1027" type="#_x0000_t75" style="width:419.25pt;height:244.5pt" o:ole="">
             <v:imagedata r:id="rId26" o:title=""/>
           </v:shape>
-          <o:OLEObject Type="Embed" ProgID="Visio.Drawing.15" ShapeID="_x0000_i1027" DrawAspect="Content" ObjectID="_1725096136" r:id="rId27"/>
+          <o:OLEObject Type="Embed" ProgID="Visio.Drawing.15" ShapeID="_x0000_i1027" DrawAspect="Content" ObjectID="_1743489339" r:id="rId27"/>
         </w:object>
       </w:r>
     </w:p>
@@ -14958,7 +14983,7 @@
           <v:shape id="_x0000_i1028" type="#_x0000_t75" style="width:423pt;height:613.5pt" o:ole="">
             <v:imagedata r:id="rId28" o:title=""/>
           </v:shape>
-          <o:OLEObject Type="Embed" ProgID="Visio.Drawing.15" ShapeID="_x0000_i1028" DrawAspect="Content" ObjectID="_1725096137" r:id="rId29"/>
+          <o:OLEObject Type="Embed" ProgID="Visio.Drawing.15" ShapeID="_x0000_i1028" DrawAspect="Content" ObjectID="_1743489340" r:id="rId29"/>
         </w:object>
       </w:r>
     </w:p>
@@ -23091,21 +23116,12 @@
         </w:rPr>
         <w:t xml:space="preserve"> </w:t>
       </w:r>
-      <w:proofErr w:type="spellStart"/>
       <w:r>
         <w:rPr>
           <w:color w:val="000000"/>
           <w:szCs w:val="23"/>
         </w:rPr>
-        <w:t>Девятко</w:t>
-      </w:r>
-      <w:proofErr w:type="spellEnd"/>
-      <w:r>
-        <w:rPr>
-          <w:color w:val="000000"/>
-          <w:szCs w:val="23"/>
-        </w:rPr>
-        <w:t xml:space="preserve"> Н.С.</w:t>
+        <w:t>Девятко Н.С.</w:t>
       </w:r>
       <w:r>
         <w:rPr>
@@ -23279,7 +23295,6 @@
         </w:rPr>
         <w:t xml:space="preserve"> </w:t>
       </w:r>
-      <w:proofErr w:type="spellStart"/>
       <w:r>
         <w:rPr>
           <w:color w:val="000000"/>
@@ -23287,7 +23302,6 @@
         </w:rPr>
         <w:t>Девятко</w:t>
       </w:r>
-      <w:proofErr w:type="spellEnd"/>
       <w:r>
         <w:rPr>
           <w:color w:val="000000"/>
@@ -27580,7 +27594,7 @@
           <v:shape id="_x0000_i1029" type="#_x0000_t75" style="width:246pt;height:624pt" o:ole="">
             <v:imagedata r:id="rId42" o:title=""/>
           </v:shape>
-          <o:OLEObject Type="Embed" ProgID="Visio.Drawing.11" ShapeID="_x0000_i1029" DrawAspect="Content" ObjectID="_1725096138" r:id="rId43"/>
+          <o:OLEObject Type="Embed" ProgID="Visio.Drawing.11" ShapeID="_x0000_i1029" DrawAspect="Content" ObjectID="_1743489341" r:id="rId43"/>
         </w:object>
       </w:r>
     </w:p>
@@ -27764,7 +27778,7 @@
           <v:shape id="_x0000_i1030" type="#_x0000_t75" style="width:5in;height:7in" o:ole="">
             <v:imagedata r:id="rId44" o:title=""/>
           </v:shape>
-          <o:OLEObject Type="Embed" ProgID="Visio.Drawing.11" ShapeID="_x0000_i1030" DrawAspect="Content" ObjectID="_1725096139" r:id="rId45"/>
+          <o:OLEObject Type="Embed" ProgID="Visio.Drawing.11" ShapeID="_x0000_i1030" DrawAspect="Content" ObjectID="_1743489342" r:id="rId45"/>
         </w:object>
       </w:r>
     </w:p>
@@ -27944,7 +27958,7 @@
           <v:shape id="_x0000_i1031" type="#_x0000_t75" style="width:408pt;height:564pt" o:ole="">
             <v:imagedata r:id="rId46" o:title=""/>
           </v:shape>
-          <o:OLEObject Type="Embed" ProgID="Visio.Drawing.11" ShapeID="_x0000_i1031" DrawAspect="Content" ObjectID="_1725096140" r:id="rId47"/>
+          <o:OLEObject Type="Embed" ProgID="Visio.Drawing.11" ShapeID="_x0000_i1031" DrawAspect="Content" ObjectID="_1743489343" r:id="rId47"/>
         </w:object>
       </w:r>
     </w:p>
@@ -28100,7 +28114,7 @@
           <v:shape id="_x0000_i1032" type="#_x0000_t75" style="width:413.25pt;height:654pt" o:ole="">
             <v:imagedata r:id="rId48" o:title=""/>
           </v:shape>
-          <o:OLEObject Type="Embed" ProgID="Visio.Drawing.11" ShapeID="_x0000_i1032" DrawAspect="Content" ObjectID="_1725096141" r:id="rId49"/>
+          <o:OLEObject Type="Embed" ProgID="Visio.Drawing.11" ShapeID="_x0000_i1032" DrawAspect="Content" ObjectID="_1743489344" r:id="rId49"/>
         </w:object>
       </w:r>
     </w:p>
@@ -39755,31 +39769,7 @@
           <w:highlight w:val="white"/>
           <w:lang w:val="en-US" w:eastAsia="ru-RU"/>
         </w:rPr>
-        <w:t xml:space="preserve"> </w:t>
-      </w:r>
-      <w:proofErr w:type="spellStart"/>
-      <w:r>
-        <w:rPr>
-          <w:rFonts w:ascii="Consolas" w:hAnsi="Consolas" w:cs="Consolas"/>
-          <w:color w:val="000000"/>
-          <w:sz w:val="22"/>
-          <w:szCs w:val="22"/>
-          <w:highlight w:val="white"/>
-          <w:lang w:val="en-US" w:eastAsia="ru-RU"/>
-        </w:rPr>
-        <w:t>dr</w:t>
-      </w:r>
-      <w:proofErr w:type="spellEnd"/>
-      <w:r>
-        <w:rPr>
-          <w:rFonts w:ascii="Consolas" w:hAnsi="Consolas" w:cs="Consolas"/>
-          <w:color w:val="000000"/>
-          <w:sz w:val="22"/>
-          <w:szCs w:val="22"/>
-          <w:highlight w:val="white"/>
-          <w:lang w:val="en-US" w:eastAsia="ru-RU"/>
-        </w:rPr>
-        <w:t>;</w:t>
+        <w:t xml:space="preserve"> dr;</w:t>
       </w:r>
     </w:p>
     <w:p>
@@ -51179,7 +51169,7 @@
 </file>
 
 <file path=word/endnotes.xml><?xml version="1.0" encoding="utf-8"?>
-<w:endnotes xmlns:wpc="http://schemas.microsoft.com/office/word/2010/wordprocessingCanvas" xmlns:cx="http://schemas.microsoft.com/office/drawing/2014/chartex" xmlns:cx1="http://schemas.microsoft.com/office/drawing/2015/9/8/chartex" xmlns:cx2="http://schemas.microsoft.com/office/drawing/2015/10/21/chartex" xmlns:cx3="http://schemas.microsoft.com/office/drawing/2016/5/9/chartex" xmlns:cx4="http://schemas.microsoft.com/office/drawing/2016/5/10/chartex" xmlns:cx5="http://schemas.microsoft.com/office/drawing/2016/5/11/chartex" xmlns:cx6="http://schemas.microsoft.com/office/drawing/2016/5/12/chartex" xmlns:cx7="http://schemas.microsoft.com/office/drawing/2016/5/13/chartex" xmlns:cx8="http://schemas.microsoft.com/office/drawing/2016/5/14/chartex" xmlns:mc="http://schemas.openxmlformats.org/markup-compatibility/2006" xmlns:aink="http://schemas.microsoft.com/office/drawing/2016/ink" xmlns:am3d="http://schemas.microsoft.com/office/drawing/2017/model3d" xmlns:o="urn:schemas-microsoft-com:office:office" xmlns:oel="http://schemas.microsoft.com/office/2019/extlst" xmlns:r="http://schemas.openxmlformats.org/officeDocument/2006/relationships" xmlns:m="http://schemas.openxmlformats.org/officeDocument/2006/math" xmlns:v="urn:schemas-microsoft-com:vml" xmlns:wp14="http://schemas.microsoft.com/office/word/2010/wordprocessingDrawing" xmlns:wp="http://schemas.openxmlformats.org/drawingml/2006/wordprocessingDrawing" xmlns:w10="urn:schemas-microsoft-com:office:word" xmlns:w="http://schemas.openxmlformats.org/wordprocessingml/2006/main" xmlns:w14="http://schemas.microsoft.com/office/word/2010/wordml" xmlns:w15="http://schemas.microsoft.com/office/word/2012/wordml" xmlns:w16cex="http://schemas.microsoft.com/office/word/2018/wordml/cex" xmlns:w16cid="http://schemas.microsoft.com/office/word/2016/wordml/cid" xmlns:w16="http://schemas.microsoft.com/office/word/2018/wordml" xmlns:w16sdtdh="http://schemas.microsoft.com/office/word/2020/wordml/sdtdatahash" xmlns:w16se="http://schemas.microsoft.com/office/word/2015/wordml/symex" xmlns:wpg="http://schemas.microsoft.com/office/word/2010/wordprocessingGroup" xmlns:wpi="http://schemas.microsoft.com/office/word/2010/wordprocessingInk" xmlns:wne="http://schemas.microsoft.com/office/word/2006/wordml" xmlns:wps="http://schemas.microsoft.com/office/word/2010/wordprocessingShape" mc:Ignorable="w14 w15 w16se w16cid w16 w16cex w16sdtdh wp14">
+<w:endnotes xmlns:wpc="http://schemas.microsoft.com/office/word/2010/wordprocessingCanvas" xmlns:cx="http://schemas.microsoft.com/office/drawing/2014/chartex" xmlns:cx1="http://schemas.microsoft.com/office/drawing/2015/9/8/chartex" xmlns:cx2="http://schemas.microsoft.com/office/drawing/2015/10/21/chartex" xmlns:cx3="http://schemas.microsoft.com/office/drawing/2016/5/9/chartex" xmlns:cx4="http://schemas.microsoft.com/office/drawing/2016/5/10/chartex" xmlns:cx5="http://schemas.microsoft.com/office/drawing/2016/5/11/chartex" xmlns:cx6="http://schemas.microsoft.com/office/drawing/2016/5/12/chartex" xmlns:cx7="http://schemas.microsoft.com/office/drawing/2016/5/13/chartex" xmlns:cx8="http://schemas.microsoft.com/office/drawing/2016/5/14/chartex" xmlns:mc="http://schemas.openxmlformats.org/markup-compatibility/2006" xmlns:aink="http://schemas.microsoft.com/office/drawing/2016/ink" xmlns:am3d="http://schemas.microsoft.com/office/drawing/2017/model3d" xmlns:o="urn:schemas-microsoft-com:office:office" xmlns:oel="http://schemas.microsoft.com/office/2019/extlst" xmlns:r="http://schemas.openxmlformats.org/officeDocument/2006/relationships" xmlns:m="http://schemas.openxmlformats.org/officeDocument/2006/math" xmlns:v="urn:schemas-microsoft-com:vml" xmlns:wp14="http://schemas.microsoft.com/office/word/2010/wordprocessingDrawing" xmlns:wp="http://schemas.openxmlformats.org/drawingml/2006/wordprocessingDrawing" xmlns:w10="urn:schemas-microsoft-com:office:word" xmlns:w="http://schemas.openxmlformats.org/wordprocessingml/2006/main" xmlns:w14="http://schemas.microsoft.com/office/word/2010/wordml" xmlns:w15="http://schemas.microsoft.com/office/word/2012/wordml" xmlns:w16cex="http://schemas.microsoft.com/office/word/2018/wordml/cex" xmlns:w16cid="http://schemas.microsoft.com/office/word/2016/wordml/cid" xmlns:w16="http://schemas.microsoft.com/office/word/2018/wordml" xmlns:w16du="http://schemas.microsoft.com/office/word/2023/wordml/word16du" xmlns:w16sdtdh="http://schemas.microsoft.com/office/word/2020/wordml/sdtdatahash" xmlns:w16se="http://schemas.microsoft.com/office/word/2015/wordml/symex" xmlns:wpg="http://schemas.microsoft.com/office/word/2010/wordprocessingGroup" xmlns:wpi="http://schemas.microsoft.com/office/word/2010/wordprocessingInk" xmlns:wne="http://schemas.microsoft.com/office/word/2006/wordml" xmlns:wps="http://schemas.microsoft.com/office/word/2010/wordprocessingShape" mc:Ignorable="w14 w15 w16se w16cid w16 w16cex w16sdtdh wp14">
   <w:endnote w:type="separator" w:id="-1">
     <w:p>
       <w:r>
@@ -51198,7 +51188,7 @@
 </file>
 
 <file path=word/footer1.xml><?xml version="1.0" encoding="utf-8"?>
-<w:ftr xmlns:wpc="http://schemas.microsoft.com/office/word/2010/wordprocessingCanvas" xmlns:cx="http://schemas.microsoft.com/office/drawing/2014/chartex" xmlns:cx1="http://schemas.microsoft.com/office/drawing/2015/9/8/chartex" xmlns:cx2="http://schemas.microsoft.com/office/drawing/2015/10/21/chartex" xmlns:cx3="http://schemas.microsoft.com/office/drawing/2016/5/9/chartex" xmlns:cx4="http://schemas.microsoft.com/office/drawing/2016/5/10/chartex" xmlns:cx5="http://schemas.microsoft.com/office/drawing/2016/5/11/chartex" xmlns:cx6="http://schemas.microsoft.com/office/drawing/2016/5/12/chartex" xmlns:cx7="http://schemas.microsoft.com/office/drawing/2016/5/13/chartex" xmlns:cx8="http://schemas.microsoft.com/office/drawing/2016/5/14/chartex" xmlns:mc="http://schemas.openxmlformats.org/markup-compatibility/2006" xmlns:aink="http://schemas.microsoft.com/office/drawing/2016/ink" xmlns:am3d="http://schemas.microsoft.com/office/drawing/2017/model3d" xmlns:o="urn:schemas-microsoft-com:office:office" xmlns:oel="http://schemas.microsoft.com/office/2019/extlst" xmlns:r="http://schemas.openxmlformats.org/officeDocument/2006/relationships" xmlns:m="http://schemas.openxmlformats.org/officeDocument/2006/math" xmlns:v="urn:schemas-microsoft-com:vml" xmlns:wp14="http://schemas.microsoft.com/office/word/2010/wordprocessingDrawing" xmlns:wp="http://schemas.openxmlformats.org/drawingml/2006/wordprocessingDrawing" xmlns:w10="urn:schemas-microsoft-com:office:word" xmlns:w="http://schemas.openxmlformats.org/wordprocessingml/2006/main" xmlns:w14="http://schemas.microsoft.com/office/word/2010/wordml" xmlns:w15="http://schemas.microsoft.com/office/word/2012/wordml" xmlns:w16cex="http://schemas.microsoft.com/office/word/2018/wordml/cex" xmlns:w16cid="http://schemas.microsoft.com/office/word/2016/wordml/cid" xmlns:w16="http://schemas.microsoft.com/office/word/2018/wordml" xmlns:w16sdtdh="http://schemas.microsoft.com/office/word/2020/wordml/sdtdatahash" xmlns:w16se="http://schemas.microsoft.com/office/word/2015/wordml/symex" xmlns:wpg="http://schemas.microsoft.com/office/word/2010/wordprocessingGroup" xmlns:wpi="http://schemas.microsoft.com/office/word/2010/wordprocessingInk" xmlns:wne="http://schemas.microsoft.com/office/word/2006/wordml" xmlns:wps="http://schemas.microsoft.com/office/word/2010/wordprocessingShape" mc:Ignorable="w14 w15 w16se w16cid w16 w16cex w16sdtdh wp14">
+<w:ftr xmlns:wpc="http://schemas.microsoft.com/office/word/2010/wordprocessingCanvas" xmlns:cx="http://schemas.microsoft.com/office/drawing/2014/chartex" xmlns:cx1="http://schemas.microsoft.com/office/drawing/2015/9/8/chartex" xmlns:cx2="http://schemas.microsoft.com/office/drawing/2015/10/21/chartex" xmlns:cx3="http://schemas.microsoft.com/office/drawing/2016/5/9/chartex" xmlns:cx4="http://schemas.microsoft.com/office/drawing/2016/5/10/chartex" xmlns:cx5="http://schemas.microsoft.com/office/drawing/2016/5/11/chartex" xmlns:cx6="http://schemas.microsoft.com/office/drawing/2016/5/12/chartex" xmlns:cx7="http://schemas.microsoft.com/office/drawing/2016/5/13/chartex" xmlns:cx8="http://schemas.microsoft.com/office/drawing/2016/5/14/chartex" xmlns:mc="http://schemas.openxmlformats.org/markup-compatibility/2006" xmlns:aink="http://schemas.microsoft.com/office/drawing/2016/ink" xmlns:am3d="http://schemas.microsoft.com/office/drawing/2017/model3d" xmlns:o="urn:schemas-microsoft-com:office:office" xmlns:oel="http://schemas.microsoft.com/office/2019/extlst" xmlns:r="http://schemas.openxmlformats.org/officeDocument/2006/relationships" xmlns:m="http://schemas.openxmlformats.org/officeDocument/2006/math" xmlns:v="urn:schemas-microsoft-com:vml" xmlns:wp14="http://schemas.microsoft.com/office/word/2010/wordprocessingDrawing" xmlns:wp="http://schemas.openxmlformats.org/drawingml/2006/wordprocessingDrawing" xmlns:w10="urn:schemas-microsoft-com:office:word" xmlns:w="http://schemas.openxmlformats.org/wordprocessingml/2006/main" xmlns:w14="http://schemas.microsoft.com/office/word/2010/wordml" xmlns:w15="http://schemas.microsoft.com/office/word/2012/wordml" xmlns:w16cex="http://schemas.microsoft.com/office/word/2018/wordml/cex" xmlns:w16cid="http://schemas.microsoft.com/office/word/2016/wordml/cid" xmlns:w16="http://schemas.microsoft.com/office/word/2018/wordml" xmlns:w16du="http://schemas.microsoft.com/office/word/2023/wordml/word16du" xmlns:w16sdtdh="http://schemas.microsoft.com/office/word/2020/wordml/sdtdatahash" xmlns:w16se="http://schemas.microsoft.com/office/word/2015/wordml/symex" xmlns:wpg="http://schemas.microsoft.com/office/word/2010/wordprocessingGroup" xmlns:wpi="http://schemas.microsoft.com/office/word/2010/wordprocessingInk" xmlns:wne="http://schemas.microsoft.com/office/word/2006/wordml" xmlns:wps="http://schemas.microsoft.com/office/word/2010/wordprocessingShape" mc:Ignorable="w14 w15 w16se w16cid w16 w16cex w16sdtdh wp14">
   <w:p>
     <w:pPr>
       <w:pStyle w:val="af1"/>
@@ -51235,7 +51225,7 @@
 </file>
 
 <file path=word/footer2.xml><?xml version="1.0" encoding="utf-8"?>
-<w:ftr xmlns:wpc="http://schemas.microsoft.com/office/word/2010/wordprocessingCanvas" xmlns:cx="http://schemas.microsoft.com/office/drawing/2014/chartex" xmlns:cx1="http://schemas.microsoft.com/office/drawing/2015/9/8/chartex" xmlns:cx2="http://schemas.microsoft.com/office/drawing/2015/10/21/chartex" xmlns:cx3="http://schemas.microsoft.com/office/drawing/2016/5/9/chartex" xmlns:cx4="http://schemas.microsoft.com/office/drawing/2016/5/10/chartex" xmlns:cx5="http://schemas.microsoft.com/office/drawing/2016/5/11/chartex" xmlns:cx6="http://schemas.microsoft.com/office/drawing/2016/5/12/chartex" xmlns:cx7="http://schemas.microsoft.com/office/drawing/2016/5/13/chartex" xmlns:cx8="http://schemas.microsoft.com/office/drawing/2016/5/14/chartex" xmlns:mc="http://schemas.openxmlformats.org/markup-compatibility/2006" xmlns:aink="http://schemas.microsoft.com/office/drawing/2016/ink" xmlns:am3d="http://schemas.microsoft.com/office/drawing/2017/model3d" xmlns:o="urn:schemas-microsoft-com:office:office" xmlns:oel="http://schemas.microsoft.com/office/2019/extlst" xmlns:r="http://schemas.openxmlformats.org/officeDocument/2006/relationships" xmlns:m="http://schemas.openxmlformats.org/officeDocument/2006/math" xmlns:v="urn:schemas-microsoft-com:vml" xmlns:wp14="http://schemas.microsoft.com/office/word/2010/wordprocessingDrawing" xmlns:wp="http://schemas.openxmlformats.org/drawingml/2006/wordprocessingDrawing" xmlns:w10="urn:schemas-microsoft-com:office:word" xmlns:w="http://schemas.openxmlformats.org/wordprocessingml/2006/main" xmlns:w14="http://schemas.microsoft.com/office/word/2010/wordml" xmlns:w15="http://schemas.microsoft.com/office/word/2012/wordml" xmlns:w16cex="http://schemas.microsoft.com/office/word/2018/wordml/cex" xmlns:w16cid="http://schemas.microsoft.com/office/word/2016/wordml/cid" xmlns:w16="http://schemas.microsoft.com/office/word/2018/wordml" xmlns:w16sdtdh="http://schemas.microsoft.com/office/word/2020/wordml/sdtdatahash" xmlns:w16se="http://schemas.microsoft.com/office/word/2015/wordml/symex" xmlns:wpg="http://schemas.microsoft.com/office/word/2010/wordprocessingGroup" xmlns:wpi="http://schemas.microsoft.com/office/word/2010/wordprocessingInk" xmlns:wne="http://schemas.microsoft.com/office/word/2006/wordml" xmlns:wps="http://schemas.microsoft.com/office/word/2010/wordprocessingShape" mc:Ignorable="w14 w15 w16se w16cid w16 w16cex w16sdtdh wp14">
+<w:ftr xmlns:wpc="http://schemas.microsoft.com/office/word/2010/wordprocessingCanvas" xmlns:cx="http://schemas.microsoft.com/office/drawing/2014/chartex" xmlns:cx1="http://schemas.microsoft.com/office/drawing/2015/9/8/chartex" xmlns:cx2="http://schemas.microsoft.com/office/drawing/2015/10/21/chartex" xmlns:cx3="http://schemas.microsoft.com/office/drawing/2016/5/9/chartex" xmlns:cx4="http://schemas.microsoft.com/office/drawing/2016/5/10/chartex" xmlns:cx5="http://schemas.microsoft.com/office/drawing/2016/5/11/chartex" xmlns:cx6="http://schemas.microsoft.com/office/drawing/2016/5/12/chartex" xmlns:cx7="http://schemas.microsoft.com/office/drawing/2016/5/13/chartex" xmlns:cx8="http://schemas.microsoft.com/office/drawing/2016/5/14/chartex" xmlns:mc="http://schemas.openxmlformats.org/markup-compatibility/2006" xmlns:aink="http://schemas.microsoft.com/office/drawing/2016/ink" xmlns:am3d="http://schemas.microsoft.com/office/drawing/2017/model3d" xmlns:o="urn:schemas-microsoft-com:office:office" xmlns:oel="http://schemas.microsoft.com/office/2019/extlst" xmlns:r="http://schemas.openxmlformats.org/officeDocument/2006/relationships" xmlns:m="http://schemas.openxmlformats.org/officeDocument/2006/math" xmlns:v="urn:schemas-microsoft-com:vml" xmlns:wp14="http://schemas.microsoft.com/office/word/2010/wordprocessingDrawing" xmlns:wp="http://schemas.openxmlformats.org/drawingml/2006/wordprocessingDrawing" xmlns:w10="urn:schemas-microsoft-com:office:word" xmlns:w="http://schemas.openxmlformats.org/wordprocessingml/2006/main" xmlns:w14="http://schemas.microsoft.com/office/word/2010/wordml" xmlns:w15="http://schemas.microsoft.com/office/word/2012/wordml" xmlns:w16cex="http://schemas.microsoft.com/office/word/2018/wordml/cex" xmlns:w16cid="http://schemas.microsoft.com/office/word/2016/wordml/cid" xmlns:w16="http://schemas.microsoft.com/office/word/2018/wordml" xmlns:w16du="http://schemas.microsoft.com/office/word/2023/wordml/word16du" xmlns:w16sdtdh="http://schemas.microsoft.com/office/word/2020/wordml/sdtdatahash" xmlns:w16se="http://schemas.microsoft.com/office/word/2015/wordml/symex" xmlns:wpg="http://schemas.microsoft.com/office/word/2010/wordprocessingGroup" xmlns:wpi="http://schemas.microsoft.com/office/word/2010/wordprocessingInk" xmlns:wne="http://schemas.microsoft.com/office/word/2006/wordml" xmlns:wps="http://schemas.microsoft.com/office/word/2010/wordprocessingShape" mc:Ignorable="w14 w15 w16se w16cid w16 w16cex w16sdtdh wp14">
   <w:sdt>
     <w:sdtPr>
       <w:id w:val="889845454"/>
@@ -51280,7 +51270,7 @@
 </file>
 
 <file path=word/footer3.xml><?xml version="1.0" encoding="utf-8"?>
-<w:ftr xmlns:wpc="http://schemas.microsoft.com/office/word/2010/wordprocessingCanvas" xmlns:cx="http://schemas.microsoft.com/office/drawing/2014/chartex" xmlns:cx1="http://schemas.microsoft.com/office/drawing/2015/9/8/chartex" xmlns:cx2="http://schemas.microsoft.com/office/drawing/2015/10/21/chartex" xmlns:cx3="http://schemas.microsoft.com/office/drawing/2016/5/9/chartex" xmlns:cx4="http://schemas.microsoft.com/office/drawing/2016/5/10/chartex" xmlns:cx5="http://schemas.microsoft.com/office/drawing/2016/5/11/chartex" xmlns:cx6="http://schemas.microsoft.com/office/drawing/2016/5/12/chartex" xmlns:cx7="http://schemas.microsoft.com/office/drawing/2016/5/13/chartex" xmlns:cx8="http://schemas.microsoft.com/office/drawing/2016/5/14/chartex" xmlns:mc="http://schemas.openxmlformats.org/markup-compatibility/2006" xmlns:aink="http://schemas.microsoft.com/office/drawing/2016/ink" xmlns:am3d="http://schemas.microsoft.com/office/drawing/2017/model3d" xmlns:o="urn:schemas-microsoft-com:office:office" xmlns:oel="http://schemas.microsoft.com/office/2019/extlst" xmlns:r="http://schemas.openxmlformats.org/officeDocument/2006/relationships" xmlns:m="http://schemas.openxmlformats.org/officeDocument/2006/math" xmlns:v="urn:schemas-microsoft-com:vml" xmlns:wp14="http://schemas.microsoft.com/office/word/2010/wordprocessingDrawing" xmlns:wp="http://schemas.openxmlformats.org/drawingml/2006/wordprocessingDrawing" xmlns:w10="urn:schemas-microsoft-com:office:word" xmlns:w="http://schemas.openxmlformats.org/wordprocessingml/2006/main" xmlns:w14="http://schemas.microsoft.com/office/word/2010/wordml" xmlns:w15="http://schemas.microsoft.com/office/word/2012/wordml" xmlns:w16cex="http://schemas.microsoft.com/office/word/2018/wordml/cex" xmlns:w16cid="http://schemas.microsoft.com/office/word/2016/wordml/cid" xmlns:w16="http://schemas.microsoft.com/office/word/2018/wordml" xmlns:w16sdtdh="http://schemas.microsoft.com/office/word/2020/wordml/sdtdatahash" xmlns:w16se="http://schemas.microsoft.com/office/word/2015/wordml/symex" xmlns:wpg="http://schemas.microsoft.com/office/word/2010/wordprocessingGroup" xmlns:wpi="http://schemas.microsoft.com/office/word/2010/wordprocessingInk" xmlns:wne="http://schemas.microsoft.com/office/word/2006/wordml" xmlns:wps="http://schemas.microsoft.com/office/word/2010/wordprocessingShape" mc:Ignorable="w14 w15 w16se w16cid w16 w16cex w16sdtdh wp14">
+<w:ftr xmlns:wpc="http://schemas.microsoft.com/office/word/2010/wordprocessingCanvas" xmlns:cx="http://schemas.microsoft.com/office/drawing/2014/chartex" xmlns:cx1="http://schemas.microsoft.com/office/drawing/2015/9/8/chartex" xmlns:cx2="http://schemas.microsoft.com/office/drawing/2015/10/21/chartex" xmlns:cx3="http://schemas.microsoft.com/office/drawing/2016/5/9/chartex" xmlns:cx4="http://schemas.microsoft.com/office/drawing/2016/5/10/chartex" xmlns:cx5="http://schemas.microsoft.com/office/drawing/2016/5/11/chartex" xmlns:cx6="http://schemas.microsoft.com/office/drawing/2016/5/12/chartex" xmlns:cx7="http://schemas.microsoft.com/office/drawing/2016/5/13/chartex" xmlns:cx8="http://schemas.microsoft.com/office/drawing/2016/5/14/chartex" xmlns:mc="http://schemas.openxmlformats.org/markup-compatibility/2006" xmlns:aink="http://schemas.microsoft.com/office/drawing/2016/ink" xmlns:am3d="http://schemas.microsoft.com/office/drawing/2017/model3d" xmlns:o="urn:schemas-microsoft-com:office:office" xmlns:oel="http://schemas.microsoft.com/office/2019/extlst" xmlns:r="http://schemas.openxmlformats.org/officeDocument/2006/relationships" xmlns:m="http://schemas.openxmlformats.org/officeDocument/2006/math" xmlns:v="urn:schemas-microsoft-com:vml" xmlns:wp14="http://schemas.microsoft.com/office/word/2010/wordprocessingDrawing" xmlns:wp="http://schemas.openxmlformats.org/drawingml/2006/wordprocessingDrawing" xmlns:w10="urn:schemas-microsoft-com:office:word" xmlns:w="http://schemas.openxmlformats.org/wordprocessingml/2006/main" xmlns:w14="http://schemas.microsoft.com/office/word/2010/wordml" xmlns:w15="http://schemas.microsoft.com/office/word/2012/wordml" xmlns:w16cex="http://schemas.microsoft.com/office/word/2018/wordml/cex" xmlns:w16cid="http://schemas.microsoft.com/office/word/2016/wordml/cid" xmlns:w16="http://schemas.microsoft.com/office/word/2018/wordml" xmlns:w16du="http://schemas.microsoft.com/office/word/2023/wordml/word16du" xmlns:w16sdtdh="http://schemas.microsoft.com/office/word/2020/wordml/sdtdatahash" xmlns:w16se="http://schemas.microsoft.com/office/word/2015/wordml/symex" xmlns:wpg="http://schemas.microsoft.com/office/word/2010/wordprocessingGroup" xmlns:wpi="http://schemas.microsoft.com/office/word/2010/wordprocessingInk" xmlns:wne="http://schemas.microsoft.com/office/word/2006/wordml" xmlns:wps="http://schemas.microsoft.com/office/word/2010/wordprocessingShape" mc:Ignorable="w14 w15 w16se w16cid w16 w16cex w16sdtdh wp14">
   <w:sdt>
     <w:sdtPr>
       <w:id w:val="-1308618990"/>
@@ -51307,7 +51297,7 @@
 </file>
 
 <file path=word/footer4.xml><?xml version="1.0" encoding="utf-8"?>
-<w:ftr xmlns:wpc="http://schemas.microsoft.com/office/word/2010/wordprocessingCanvas" xmlns:cx="http://schemas.microsoft.com/office/drawing/2014/chartex" xmlns:cx1="http://schemas.microsoft.com/office/drawing/2015/9/8/chartex" xmlns:cx2="http://schemas.microsoft.com/office/drawing/2015/10/21/chartex" xmlns:cx3="http://schemas.microsoft.com/office/drawing/2016/5/9/chartex" xmlns:cx4="http://schemas.microsoft.com/office/drawing/2016/5/10/chartex" xmlns:cx5="http://schemas.microsoft.com/office/drawing/2016/5/11/chartex" xmlns:cx6="http://schemas.microsoft.com/office/drawing/2016/5/12/chartex" xmlns:cx7="http://schemas.microsoft.com/office/drawing/2016/5/13/chartex" xmlns:cx8="http://schemas.microsoft.com/office/drawing/2016/5/14/chartex" xmlns:mc="http://schemas.openxmlformats.org/markup-compatibility/2006" xmlns:aink="http://schemas.microsoft.com/office/drawing/2016/ink" xmlns:am3d="http://schemas.microsoft.com/office/drawing/2017/model3d" xmlns:o="urn:schemas-microsoft-com:office:office" xmlns:oel="http://schemas.microsoft.com/office/2019/extlst" xmlns:r="http://schemas.openxmlformats.org/officeDocument/2006/relationships" xmlns:m="http://schemas.openxmlformats.org/officeDocument/2006/math" xmlns:v="urn:schemas-microsoft-com:vml" xmlns:wp14="http://schemas.microsoft.com/office/word/2010/wordprocessingDrawing" xmlns:wp="http://schemas.openxmlformats.org/drawingml/2006/wordprocessingDrawing" xmlns:w10="urn:schemas-microsoft-com:office:word" xmlns:w="http://schemas.openxmlformats.org/wordprocessingml/2006/main" xmlns:w14="http://schemas.microsoft.com/office/word/2010/wordml" xmlns:w15="http://schemas.microsoft.com/office/word/2012/wordml" xmlns:w16cex="http://schemas.microsoft.com/office/word/2018/wordml/cex" xmlns:w16cid="http://schemas.microsoft.com/office/word/2016/wordml/cid" xmlns:w16="http://schemas.microsoft.com/office/word/2018/wordml" xmlns:w16sdtdh="http://schemas.microsoft.com/office/word/2020/wordml/sdtdatahash" xmlns:w16se="http://schemas.microsoft.com/office/word/2015/wordml/symex" xmlns:wpg="http://schemas.microsoft.com/office/word/2010/wordprocessingGroup" xmlns:wpi="http://schemas.microsoft.com/office/word/2010/wordprocessingInk" xmlns:wne="http://schemas.microsoft.com/office/word/2006/wordml" xmlns:wps="http://schemas.microsoft.com/office/word/2010/wordprocessingShape" mc:Ignorable="w14 w15 w16se w16cid w16 w16cex w16sdtdh wp14">
+<w:ftr xmlns:wpc="http://schemas.microsoft.com/office/word/2010/wordprocessingCanvas" xmlns:cx="http://schemas.microsoft.com/office/drawing/2014/chartex" xmlns:cx1="http://schemas.microsoft.com/office/drawing/2015/9/8/chartex" xmlns:cx2="http://schemas.microsoft.com/office/drawing/2015/10/21/chartex" xmlns:cx3="http://schemas.microsoft.com/office/drawing/2016/5/9/chartex" xmlns:cx4="http://schemas.microsoft.com/office/drawing/2016/5/10/chartex" xmlns:cx5="http://schemas.microsoft.com/office/drawing/2016/5/11/chartex" xmlns:cx6="http://schemas.microsoft.com/office/drawing/2016/5/12/chartex" xmlns:cx7="http://schemas.microsoft.com/office/drawing/2016/5/13/chartex" xmlns:cx8="http://schemas.microsoft.com/office/drawing/2016/5/14/chartex" xmlns:mc="http://schemas.openxmlformats.org/markup-compatibility/2006" xmlns:aink="http://schemas.microsoft.com/office/drawing/2016/ink" xmlns:am3d="http://schemas.microsoft.com/office/drawing/2017/model3d" xmlns:o="urn:schemas-microsoft-com:office:office" xmlns:oel="http://schemas.microsoft.com/office/2019/extlst" xmlns:r="http://schemas.openxmlformats.org/officeDocument/2006/relationships" xmlns:m="http://schemas.openxmlformats.org/officeDocument/2006/math" xmlns:v="urn:schemas-microsoft-com:vml" xmlns:wp14="http://schemas.microsoft.com/office/word/2010/wordprocessingDrawing" xmlns:wp="http://schemas.openxmlformats.org/drawingml/2006/wordprocessingDrawing" xmlns:w10="urn:schemas-microsoft-com:office:word" xmlns:w="http://schemas.openxmlformats.org/wordprocessingml/2006/main" xmlns:w14="http://schemas.microsoft.com/office/word/2010/wordml" xmlns:w15="http://schemas.microsoft.com/office/word/2012/wordml" xmlns:w16cex="http://schemas.microsoft.com/office/word/2018/wordml/cex" xmlns:w16cid="http://schemas.microsoft.com/office/word/2016/wordml/cid" xmlns:w16="http://schemas.microsoft.com/office/word/2018/wordml" xmlns:w16du="http://schemas.microsoft.com/office/word/2023/wordml/word16du" xmlns:w16sdtdh="http://schemas.microsoft.com/office/word/2020/wordml/sdtdatahash" xmlns:w16se="http://schemas.microsoft.com/office/word/2015/wordml/symex" xmlns:wpg="http://schemas.microsoft.com/office/word/2010/wordprocessingGroup" xmlns:wpi="http://schemas.microsoft.com/office/word/2010/wordprocessingInk" xmlns:wne="http://schemas.microsoft.com/office/word/2006/wordml" xmlns:wps="http://schemas.microsoft.com/office/word/2010/wordprocessingShape" mc:Ignorable="w14 w15 w16se w16cid w16 w16cex w16sdtdh wp14">
   <w:sdt>
     <w:sdtPr>
       <w:id w:val="-1341455968"/>
@@ -51352,7 +51342,7 @@
 </file>
 
 <file path=word/footnotes.xml><?xml version="1.0" encoding="utf-8"?>
-<w:footnotes xmlns:wpc="http://schemas.microsoft.com/office/word/2010/wordprocessingCanvas" xmlns:cx="http://schemas.microsoft.com/office/drawing/2014/chartex" xmlns:cx1="http://schemas.microsoft.com/office/drawing/2015/9/8/chartex" xmlns:cx2="http://schemas.microsoft.com/office/drawing/2015/10/21/chartex" xmlns:cx3="http://schemas.microsoft.com/office/drawing/2016/5/9/chartex" xmlns:cx4="http://schemas.microsoft.com/office/drawing/2016/5/10/chartex" xmlns:cx5="http://schemas.microsoft.com/office/drawing/2016/5/11/chartex" xmlns:cx6="http://schemas.microsoft.com/office/drawing/2016/5/12/chartex" xmlns:cx7="http://schemas.microsoft.com/office/drawing/2016/5/13/chartex" xmlns:cx8="http://schemas.microsoft.com/office/drawing/2016/5/14/chartex" xmlns:mc="http://schemas.openxmlformats.org/markup-compatibility/2006" xmlns:aink="http://schemas.microsoft.com/office/drawing/2016/ink" xmlns:am3d="http://schemas.microsoft.com/office/drawing/2017/model3d" xmlns:o="urn:schemas-microsoft-com:office:office" xmlns:oel="http://schemas.microsoft.com/office/2019/extlst" xmlns:r="http://schemas.openxmlformats.org/officeDocument/2006/relationships" xmlns:m="http://schemas.openxmlformats.org/officeDocument/2006/math" xmlns:v="urn:schemas-microsoft-com:vml" xmlns:wp14="http://schemas.microsoft.com/office/word/2010/wordprocessingDrawing" xmlns:wp="http://schemas.openxmlformats.org/drawingml/2006/wordprocessingDrawing" xmlns:w10="urn:schemas-microsoft-com:office:word" xmlns:w="http://schemas.openxmlformats.org/wordprocessingml/2006/main" xmlns:w14="http://schemas.microsoft.com/office/word/2010/wordml" xmlns:w15="http://schemas.microsoft.com/office/word/2012/wordml" xmlns:w16cex="http://schemas.microsoft.com/office/word/2018/wordml/cex" xmlns:w16cid="http://schemas.microsoft.com/office/word/2016/wordml/cid" xmlns:w16="http://schemas.microsoft.com/office/word/2018/wordml" xmlns:w16sdtdh="http://schemas.microsoft.com/office/word/2020/wordml/sdtdatahash" xmlns:w16se="http://schemas.microsoft.com/office/word/2015/wordml/symex" xmlns:wpg="http://schemas.microsoft.com/office/word/2010/wordprocessingGroup" xmlns:wpi="http://schemas.microsoft.com/office/word/2010/wordprocessingInk" xmlns:wne="http://schemas.microsoft.com/office/word/2006/wordml" xmlns:wps="http://schemas.microsoft.com/office/word/2010/wordprocessingShape" mc:Ignorable="w14 w15 w16se w16cid w16 w16cex w16sdtdh wp14">
+<w:footnotes xmlns:wpc="http://schemas.microsoft.com/office/word/2010/wordprocessingCanvas" xmlns:cx="http://schemas.microsoft.com/office/drawing/2014/chartex" xmlns:cx1="http://schemas.microsoft.com/office/drawing/2015/9/8/chartex" xmlns:cx2="http://schemas.microsoft.com/office/drawing/2015/10/21/chartex" xmlns:cx3="http://schemas.microsoft.com/office/drawing/2016/5/9/chartex" xmlns:cx4="http://schemas.microsoft.com/office/drawing/2016/5/10/chartex" xmlns:cx5="http://schemas.microsoft.com/office/drawing/2016/5/11/chartex" xmlns:cx6="http://schemas.microsoft.com/office/drawing/2016/5/12/chartex" xmlns:cx7="http://schemas.microsoft.com/office/drawing/2016/5/13/chartex" xmlns:cx8="http://schemas.microsoft.com/office/drawing/2016/5/14/chartex" xmlns:mc="http://schemas.openxmlformats.org/markup-compatibility/2006" xmlns:aink="http://schemas.microsoft.com/office/drawing/2016/ink" xmlns:am3d="http://schemas.microsoft.com/office/drawing/2017/model3d" xmlns:o="urn:schemas-microsoft-com:office:office" xmlns:oel="http://schemas.microsoft.com/office/2019/extlst" xmlns:r="http://schemas.openxmlformats.org/officeDocument/2006/relationships" xmlns:m="http://schemas.openxmlformats.org/officeDocument/2006/math" xmlns:v="urn:schemas-microsoft-com:vml" xmlns:wp14="http://schemas.microsoft.com/office/word/2010/wordprocessingDrawing" xmlns:wp="http://schemas.openxmlformats.org/drawingml/2006/wordprocessingDrawing" xmlns:w10="urn:schemas-microsoft-com:office:word" xmlns:w="http://schemas.openxmlformats.org/wordprocessingml/2006/main" xmlns:w14="http://schemas.microsoft.com/office/word/2010/wordml" xmlns:w15="http://schemas.microsoft.com/office/word/2012/wordml" xmlns:w16cex="http://schemas.microsoft.com/office/word/2018/wordml/cex" xmlns:w16cid="http://schemas.microsoft.com/office/word/2016/wordml/cid" xmlns:w16="http://schemas.microsoft.com/office/word/2018/wordml" xmlns:w16du="http://schemas.microsoft.com/office/word/2023/wordml/word16du" xmlns:w16sdtdh="http://schemas.microsoft.com/office/word/2020/wordml/sdtdatahash" xmlns:w16se="http://schemas.microsoft.com/office/word/2015/wordml/symex" xmlns:wpg="http://schemas.microsoft.com/office/word/2010/wordprocessingGroup" xmlns:wpi="http://schemas.microsoft.com/office/word/2010/wordprocessingInk" xmlns:wne="http://schemas.microsoft.com/office/word/2006/wordml" xmlns:wps="http://schemas.microsoft.com/office/word/2010/wordprocessingShape" mc:Ignorable="w14 w15 w16se w16cid w16 w16cex w16sdtdh wp14">
   <w:footnote w:type="separator" w:id="-1">
     <w:p>
       <w:r>
@@ -51371,7 +51361,7 @@
 </file>
 
 <file path=word/header1.xml><?xml version="1.0" encoding="utf-8"?>
-<w:hdr xmlns:wpc="http://schemas.microsoft.com/office/word/2010/wordprocessingCanvas" xmlns:cx="http://schemas.microsoft.com/office/drawing/2014/chartex" xmlns:cx1="http://schemas.microsoft.com/office/drawing/2015/9/8/chartex" xmlns:cx2="http://schemas.microsoft.com/office/drawing/2015/10/21/chartex" xmlns:cx3="http://schemas.microsoft.com/office/drawing/2016/5/9/chartex" xmlns:cx4="http://schemas.microsoft.com/office/drawing/2016/5/10/chartex" xmlns:cx5="http://schemas.microsoft.com/office/drawing/2016/5/11/chartex" xmlns:cx6="http://schemas.microsoft.com/office/drawing/2016/5/12/chartex" xmlns:cx7="http://schemas.microsoft.com/office/drawing/2016/5/13/chartex" xmlns:cx8="http://schemas.microsoft.com/office/drawing/2016/5/14/chartex" xmlns:mc="http://schemas.openxmlformats.org/markup-compatibility/2006" xmlns:aink="http://schemas.microsoft.com/office/drawing/2016/ink" xmlns:am3d="http://schemas.microsoft.com/office/drawing/2017/model3d" xmlns:o="urn:schemas-microsoft-com:office:office" xmlns:oel="http://schemas.microsoft.com/office/2019/extlst" xmlns:r="http://schemas.openxmlformats.org/officeDocument/2006/relationships" xmlns:m="http://schemas.openxmlformats.org/officeDocument/2006/math" xmlns:v="urn:schemas-microsoft-com:vml" xmlns:wp14="http://schemas.microsoft.com/office/word/2010/wordprocessingDrawing" xmlns:wp="http://schemas.openxmlformats.org/drawingml/2006/wordprocessingDrawing" xmlns:w10="urn:schemas-microsoft-com:office:word" xmlns:w="http://schemas.openxmlformats.org/wordprocessingml/2006/main" xmlns:w14="http://schemas.microsoft.com/office/word/2010/wordml" xmlns:w15="http://schemas.microsoft.com/office/word/2012/wordml" xmlns:w16cex="http://schemas.microsoft.com/office/word/2018/wordml/cex" xmlns:w16cid="http://schemas.microsoft.com/office/word/2016/wordml/cid" xmlns:w16="http://schemas.microsoft.com/office/word/2018/wordml" xmlns:w16sdtdh="http://schemas.microsoft.com/office/word/2020/wordml/sdtdatahash" xmlns:w16se="http://schemas.microsoft.com/office/word/2015/wordml/symex" xmlns:wpg="http://schemas.microsoft.com/office/word/2010/wordprocessingGroup" xmlns:wpi="http://schemas.microsoft.com/office/word/2010/wordprocessingInk" xmlns:wne="http://schemas.microsoft.com/office/word/2006/wordml" xmlns:wps="http://schemas.microsoft.com/office/word/2010/wordprocessingShape" mc:Ignorable="w14 w15 w16se w16cid w16 w16cex w16sdtdh wp14">
+<w:hdr xmlns:wpc="http://schemas.microsoft.com/office/word/2010/wordprocessingCanvas" xmlns:cx="http://schemas.microsoft.com/office/drawing/2014/chartex" xmlns:cx1="http://schemas.microsoft.com/office/drawing/2015/9/8/chartex" xmlns:cx2="http://schemas.microsoft.com/office/drawing/2015/10/21/chartex" xmlns:cx3="http://schemas.microsoft.com/office/drawing/2016/5/9/chartex" xmlns:cx4="http://schemas.microsoft.com/office/drawing/2016/5/10/chartex" xmlns:cx5="http://schemas.microsoft.com/office/drawing/2016/5/11/chartex" xmlns:cx6="http://schemas.microsoft.com/office/drawing/2016/5/12/chartex" xmlns:cx7="http://schemas.microsoft.com/office/drawing/2016/5/13/chartex" xmlns:cx8="http://schemas.microsoft.com/office/drawing/2016/5/14/chartex" xmlns:mc="http://schemas.openxmlformats.org/markup-compatibility/2006" xmlns:aink="http://schemas.microsoft.com/office/drawing/2016/ink" xmlns:am3d="http://schemas.microsoft.com/office/drawing/2017/model3d" xmlns:o="urn:schemas-microsoft-com:office:office" xmlns:oel="http://schemas.microsoft.com/office/2019/extlst" xmlns:r="http://schemas.openxmlformats.org/officeDocument/2006/relationships" xmlns:m="http://schemas.openxmlformats.org/officeDocument/2006/math" xmlns:v="urn:schemas-microsoft-com:vml" xmlns:wp14="http://schemas.microsoft.com/office/word/2010/wordprocessingDrawing" xmlns:wp="http://schemas.openxmlformats.org/drawingml/2006/wordprocessingDrawing" xmlns:w10="urn:schemas-microsoft-com:office:word" xmlns:w="http://schemas.openxmlformats.org/wordprocessingml/2006/main" xmlns:w14="http://schemas.microsoft.com/office/word/2010/wordml" xmlns:w15="http://schemas.microsoft.com/office/word/2012/wordml" xmlns:w16cex="http://schemas.microsoft.com/office/word/2018/wordml/cex" xmlns:w16cid="http://schemas.microsoft.com/office/word/2016/wordml/cid" xmlns:w16="http://schemas.microsoft.com/office/word/2018/wordml" xmlns:w16du="http://schemas.microsoft.com/office/word/2023/wordml/word16du" xmlns:w16sdtdh="http://schemas.microsoft.com/office/word/2020/wordml/sdtdatahash" xmlns:w16se="http://schemas.microsoft.com/office/word/2015/wordml/symex" xmlns:wpg="http://schemas.microsoft.com/office/word/2010/wordprocessingGroup" xmlns:wpi="http://schemas.microsoft.com/office/word/2010/wordprocessingInk" xmlns:wne="http://schemas.microsoft.com/office/word/2006/wordml" xmlns:wps="http://schemas.microsoft.com/office/word/2010/wordprocessingShape" mc:Ignorable="w14 w15 w16se w16cid w16 w16cex w16sdtdh wp14">
   <w:p>
     <w:pPr>
       <w:pStyle w:val="afa"/>
@@ -51387,7 +51377,7 @@
 </file>
 
 <file path=word/header2.xml><?xml version="1.0" encoding="utf-8"?>
-<w:hdr xmlns:wpc="http://schemas.microsoft.com/office/word/2010/wordprocessingCanvas" xmlns:cx="http://schemas.microsoft.com/office/drawing/2014/chartex" xmlns:cx1="http://schemas.microsoft.com/office/drawing/2015/9/8/chartex" xmlns:cx2="http://schemas.microsoft.com/office/drawing/2015/10/21/chartex" xmlns:cx3="http://schemas.microsoft.com/office/drawing/2016/5/9/chartex" xmlns:cx4="http://schemas.microsoft.com/office/drawing/2016/5/10/chartex" xmlns:cx5="http://schemas.microsoft.com/office/drawing/2016/5/11/chartex" xmlns:cx6="http://schemas.microsoft.com/office/drawing/2016/5/12/chartex" xmlns:cx7="http://schemas.microsoft.com/office/drawing/2016/5/13/chartex" xmlns:cx8="http://schemas.microsoft.com/office/drawing/2016/5/14/chartex" xmlns:mc="http://schemas.openxmlformats.org/markup-compatibility/2006" xmlns:aink="http://schemas.microsoft.com/office/drawing/2016/ink" xmlns:am3d="http://schemas.microsoft.com/office/drawing/2017/model3d" xmlns:o="urn:schemas-microsoft-com:office:office" xmlns:oel="http://schemas.microsoft.com/office/2019/extlst" xmlns:r="http://schemas.openxmlformats.org/officeDocument/2006/relationships" xmlns:m="http://schemas.openxmlformats.org/officeDocument/2006/math" xmlns:v="urn:schemas-microsoft-com:vml" xmlns:wp14="http://schemas.microsoft.com/office/word/2010/wordprocessingDrawing" xmlns:wp="http://schemas.openxmlformats.org/drawingml/2006/wordprocessingDrawing" xmlns:w10="urn:schemas-microsoft-com:office:word" xmlns:w="http://schemas.openxmlformats.org/wordprocessingml/2006/main" xmlns:w14="http://schemas.microsoft.com/office/word/2010/wordml" xmlns:w15="http://schemas.microsoft.com/office/word/2012/wordml" xmlns:w16cex="http://schemas.microsoft.com/office/word/2018/wordml/cex" xmlns:w16cid="http://schemas.microsoft.com/office/word/2016/wordml/cid" xmlns:w16="http://schemas.microsoft.com/office/word/2018/wordml" xmlns:w16sdtdh="http://schemas.microsoft.com/office/word/2020/wordml/sdtdatahash" xmlns:w16se="http://schemas.microsoft.com/office/word/2015/wordml/symex" xmlns:wpg="http://schemas.microsoft.com/office/word/2010/wordprocessingGroup" xmlns:wpi="http://schemas.microsoft.com/office/word/2010/wordprocessingInk" xmlns:wne="http://schemas.microsoft.com/office/word/2006/wordml" xmlns:wps="http://schemas.microsoft.com/office/word/2010/wordprocessingShape" mc:Ignorable="w14 w15 w16se w16cid w16 w16cex w16sdtdh wp14">
+<w:hdr xmlns:wpc="http://schemas.microsoft.com/office/word/2010/wordprocessingCanvas" xmlns:cx="http://schemas.microsoft.com/office/drawing/2014/chartex" xmlns:cx1="http://schemas.microsoft.com/office/drawing/2015/9/8/chartex" xmlns:cx2="http://schemas.microsoft.com/office/drawing/2015/10/21/chartex" xmlns:cx3="http://schemas.microsoft.com/office/drawing/2016/5/9/chartex" xmlns:cx4="http://schemas.microsoft.com/office/drawing/2016/5/10/chartex" xmlns:cx5="http://schemas.microsoft.com/office/drawing/2016/5/11/chartex" xmlns:cx6="http://schemas.microsoft.com/office/drawing/2016/5/12/chartex" xmlns:cx7="http://schemas.microsoft.com/office/drawing/2016/5/13/chartex" xmlns:cx8="http://schemas.microsoft.com/office/drawing/2016/5/14/chartex" xmlns:mc="http://schemas.openxmlformats.org/markup-compatibility/2006" xmlns:aink="http://schemas.microsoft.com/office/drawing/2016/ink" xmlns:am3d="http://schemas.microsoft.com/office/drawing/2017/model3d" xmlns:o="urn:schemas-microsoft-com:office:office" xmlns:oel="http://schemas.microsoft.com/office/2019/extlst" xmlns:r="http://schemas.openxmlformats.org/officeDocument/2006/relationships" xmlns:m="http://schemas.openxmlformats.org/officeDocument/2006/math" xmlns:v="urn:schemas-microsoft-com:vml" xmlns:wp14="http://schemas.microsoft.com/office/word/2010/wordprocessingDrawing" xmlns:wp="http://schemas.openxmlformats.org/drawingml/2006/wordprocessingDrawing" xmlns:w10="urn:schemas-microsoft-com:office:word" xmlns:w="http://schemas.openxmlformats.org/wordprocessingml/2006/main" xmlns:w14="http://schemas.microsoft.com/office/word/2010/wordml" xmlns:w15="http://schemas.microsoft.com/office/word/2012/wordml" xmlns:w16cex="http://schemas.microsoft.com/office/word/2018/wordml/cex" xmlns:w16cid="http://schemas.microsoft.com/office/word/2016/wordml/cid" xmlns:w16="http://schemas.microsoft.com/office/word/2018/wordml" xmlns:w16du="http://schemas.microsoft.com/office/word/2023/wordml/word16du" xmlns:w16sdtdh="http://schemas.microsoft.com/office/word/2020/wordml/sdtdatahash" xmlns:w16se="http://schemas.microsoft.com/office/word/2015/wordml/symex" xmlns:wpg="http://schemas.microsoft.com/office/word/2010/wordprocessingGroup" xmlns:wpi="http://schemas.microsoft.com/office/word/2010/wordprocessingInk" xmlns:wne="http://schemas.microsoft.com/office/word/2006/wordml" xmlns:wps="http://schemas.microsoft.com/office/word/2010/wordprocessingShape" mc:Ignorable="w14 w15 w16se w16cid w16 w16cex w16sdtdh wp14">
   <w:sdt>
     <w:sdtPr>
       <w:id w:val="1216091013"/>
@@ -51414,7 +51404,7 @@
 </file>
 
 <file path=word/header3.xml><?xml version="1.0" encoding="utf-8"?>
-<w:hdr xmlns:wpc="http://schemas.microsoft.com/office/word/2010/wordprocessingCanvas" xmlns:cx="http://schemas.microsoft.com/office/drawing/2014/chartex" xmlns:cx1="http://schemas.microsoft.com/office/drawing/2015/9/8/chartex" xmlns:cx2="http://schemas.microsoft.com/office/drawing/2015/10/21/chartex" xmlns:cx3="http://schemas.microsoft.com/office/drawing/2016/5/9/chartex" xmlns:cx4="http://schemas.microsoft.com/office/drawing/2016/5/10/chartex" xmlns:cx5="http://schemas.microsoft.com/office/drawing/2016/5/11/chartex" xmlns:cx6="http://schemas.microsoft.com/office/drawing/2016/5/12/chartex" xmlns:cx7="http://schemas.microsoft.com/office/drawing/2016/5/13/chartex" xmlns:cx8="http://schemas.microsoft.com/office/drawing/2016/5/14/chartex" xmlns:mc="http://schemas.openxmlformats.org/markup-compatibility/2006" xmlns:aink="http://schemas.microsoft.com/office/drawing/2016/ink" xmlns:am3d="http://schemas.microsoft.com/office/drawing/2017/model3d" xmlns:o="urn:schemas-microsoft-com:office:office" xmlns:oel="http://schemas.microsoft.com/office/2019/extlst" xmlns:r="http://schemas.openxmlformats.org/officeDocument/2006/relationships" xmlns:m="http://schemas.openxmlformats.org/officeDocument/2006/math" xmlns:v="urn:schemas-microsoft-com:vml" xmlns:wp14="http://schemas.microsoft.com/office/word/2010/wordprocessingDrawing" xmlns:wp="http://schemas.openxmlformats.org/drawingml/2006/wordprocessingDrawing" xmlns:w10="urn:schemas-microsoft-com:office:word" xmlns:w="http://schemas.openxmlformats.org/wordprocessingml/2006/main" xmlns:w14="http://schemas.microsoft.com/office/word/2010/wordml" xmlns:w15="http://schemas.microsoft.com/office/word/2012/wordml" xmlns:w16cex="http://schemas.microsoft.com/office/word/2018/wordml/cex" xmlns:w16cid="http://schemas.microsoft.com/office/word/2016/wordml/cid" xmlns:w16="http://schemas.microsoft.com/office/word/2018/wordml" xmlns:w16sdtdh="http://schemas.microsoft.com/office/word/2020/wordml/sdtdatahash" xmlns:w16se="http://schemas.microsoft.com/office/word/2015/wordml/symex" xmlns:wpg="http://schemas.microsoft.com/office/word/2010/wordprocessingGroup" xmlns:wpi="http://schemas.microsoft.com/office/word/2010/wordprocessingInk" xmlns:wne="http://schemas.microsoft.com/office/word/2006/wordml" xmlns:wps="http://schemas.microsoft.com/office/word/2010/wordprocessingShape" mc:Ignorable="w14 w15 w16se w16cid w16 w16cex w16sdtdh wp14">
+<w:hdr xmlns:wpc="http://schemas.microsoft.com/office/word/2010/wordprocessingCanvas" xmlns:cx="http://schemas.microsoft.com/office/drawing/2014/chartex" xmlns:cx1="http://schemas.microsoft.com/office/drawing/2015/9/8/chartex" xmlns:cx2="http://schemas.microsoft.com/office/drawing/2015/10/21/chartex" xmlns:cx3="http://schemas.microsoft.com/office/drawing/2016/5/9/chartex" xmlns:cx4="http://schemas.microsoft.com/office/drawing/2016/5/10/chartex" xmlns:cx5="http://schemas.microsoft.com/office/drawing/2016/5/11/chartex" xmlns:cx6="http://schemas.microsoft.com/office/drawing/2016/5/12/chartex" xmlns:cx7="http://schemas.microsoft.com/office/drawing/2016/5/13/chartex" xmlns:cx8="http://schemas.microsoft.com/office/drawing/2016/5/14/chartex" xmlns:mc="http://schemas.openxmlformats.org/markup-compatibility/2006" xmlns:aink="http://schemas.microsoft.com/office/drawing/2016/ink" xmlns:am3d="http://schemas.microsoft.com/office/drawing/2017/model3d" xmlns:o="urn:schemas-microsoft-com:office:office" xmlns:oel="http://schemas.microsoft.com/office/2019/extlst" xmlns:r="http://schemas.openxmlformats.org/officeDocument/2006/relationships" xmlns:m="http://schemas.openxmlformats.org/officeDocument/2006/math" xmlns:v="urn:schemas-microsoft-com:vml" xmlns:wp14="http://schemas.microsoft.com/office/word/2010/wordprocessingDrawing" xmlns:wp="http://schemas.openxmlformats.org/drawingml/2006/wordprocessingDrawing" xmlns:w10="urn:schemas-microsoft-com:office:word" xmlns:w="http://schemas.openxmlformats.org/wordprocessingml/2006/main" xmlns:w14="http://schemas.microsoft.com/office/word/2010/wordml" xmlns:w15="http://schemas.microsoft.com/office/word/2012/wordml" xmlns:w16cex="http://schemas.microsoft.com/office/word/2018/wordml/cex" xmlns:w16cid="http://schemas.microsoft.com/office/word/2016/wordml/cid" xmlns:w16="http://schemas.microsoft.com/office/word/2018/wordml" xmlns:w16du="http://schemas.microsoft.com/office/word/2023/wordml/word16du" xmlns:w16sdtdh="http://schemas.microsoft.com/office/word/2020/wordml/sdtdatahash" xmlns:w16se="http://schemas.microsoft.com/office/word/2015/wordml/symex" xmlns:wpg="http://schemas.microsoft.com/office/word/2010/wordprocessingGroup" xmlns:wpi="http://schemas.microsoft.com/office/word/2010/wordprocessingInk" xmlns:wne="http://schemas.microsoft.com/office/word/2006/wordml" xmlns:wps="http://schemas.microsoft.com/office/word/2010/wordprocessingShape" mc:Ignorable="w14 w15 w16se w16cid w16 w16cex w16sdtdh wp14">
   <w:p>
     <w:pPr>
       <w:pStyle w:val="afa"/>
@@ -51430,7 +51420,7 @@
 </file>
 
 <file path=word/header4.xml><?xml version="1.0" encoding="utf-8"?>
-<w:hdr xmlns:wpc="http://schemas.microsoft.com/office/word/2010/wordprocessingCanvas" xmlns:cx="http://schemas.microsoft.com/office/drawing/2014/chartex" xmlns:cx1="http://schemas.microsoft.com/office/drawing/2015/9/8/chartex" xmlns:cx2="http://schemas.microsoft.com/office/drawing/2015/10/21/chartex" xmlns:cx3="http://schemas.microsoft.com/office/drawing/2016/5/9/chartex" xmlns:cx4="http://schemas.microsoft.com/office/drawing/2016/5/10/chartex" xmlns:cx5="http://schemas.microsoft.com/office/drawing/2016/5/11/chartex" xmlns:cx6="http://schemas.microsoft.com/office/drawing/2016/5/12/chartex" xmlns:cx7="http://schemas.microsoft.com/office/drawing/2016/5/13/chartex" xmlns:cx8="http://schemas.microsoft.com/office/drawing/2016/5/14/chartex" xmlns:mc="http://schemas.openxmlformats.org/markup-compatibility/2006" xmlns:aink="http://schemas.microsoft.com/office/drawing/2016/ink" xmlns:am3d="http://schemas.microsoft.com/office/drawing/2017/model3d" xmlns:o="urn:schemas-microsoft-com:office:office" xmlns:oel="http://schemas.microsoft.com/office/2019/extlst" xmlns:r="http://schemas.openxmlformats.org/officeDocument/2006/relationships" xmlns:m="http://schemas.openxmlformats.org/officeDocument/2006/math" xmlns:v="urn:schemas-microsoft-com:vml" xmlns:wp14="http://schemas.microsoft.com/office/word/2010/wordprocessingDrawing" xmlns:wp="http://schemas.openxmlformats.org/drawingml/2006/wordprocessingDrawing" xmlns:w10="urn:schemas-microsoft-com:office:word" xmlns:w="http://schemas.openxmlformats.org/wordprocessingml/2006/main" xmlns:w14="http://schemas.microsoft.com/office/word/2010/wordml" xmlns:w15="http://schemas.microsoft.com/office/word/2012/wordml" xmlns:w16cex="http://schemas.microsoft.com/office/word/2018/wordml/cex" xmlns:w16cid="http://schemas.microsoft.com/office/word/2016/wordml/cid" xmlns:w16="http://schemas.microsoft.com/office/word/2018/wordml" xmlns:w16sdtdh="http://schemas.microsoft.com/office/word/2020/wordml/sdtdatahash" xmlns:w16se="http://schemas.microsoft.com/office/word/2015/wordml/symex" xmlns:wpg="http://schemas.microsoft.com/office/word/2010/wordprocessingGroup" xmlns:wpi="http://schemas.microsoft.com/office/word/2010/wordprocessingInk" xmlns:wne="http://schemas.microsoft.com/office/word/2006/wordml" xmlns:wps="http://schemas.microsoft.com/office/word/2010/wordprocessingShape" mc:Ignorable="w14 w15 w16se w16cid w16 w16cex w16sdtdh wp14">
+<w:hdr xmlns:wpc="http://schemas.microsoft.com/office/word/2010/wordprocessingCanvas" xmlns:cx="http://schemas.microsoft.com/office/drawing/2014/chartex" xmlns:cx1="http://schemas.microsoft.com/office/drawing/2015/9/8/chartex" xmlns:cx2="http://schemas.microsoft.com/office/drawing/2015/10/21/chartex" xmlns:cx3="http://schemas.microsoft.com/office/drawing/2016/5/9/chartex" xmlns:cx4="http://schemas.microsoft.com/office/drawing/2016/5/10/chartex" xmlns:cx5="http://schemas.microsoft.com/office/drawing/2016/5/11/chartex" xmlns:cx6="http://schemas.microsoft.com/office/drawing/2016/5/12/chartex" xmlns:cx7="http://schemas.microsoft.com/office/drawing/2016/5/13/chartex" xmlns:cx8="http://schemas.microsoft.com/office/drawing/2016/5/14/chartex" xmlns:mc="http://schemas.openxmlformats.org/markup-compatibility/2006" xmlns:aink="http://schemas.microsoft.com/office/drawing/2016/ink" xmlns:am3d="http://schemas.microsoft.com/office/drawing/2017/model3d" xmlns:o="urn:schemas-microsoft-com:office:office" xmlns:oel="http://schemas.microsoft.com/office/2019/extlst" xmlns:r="http://schemas.openxmlformats.org/officeDocument/2006/relationships" xmlns:m="http://schemas.openxmlformats.org/officeDocument/2006/math" xmlns:v="urn:schemas-microsoft-com:vml" xmlns:wp14="http://schemas.microsoft.com/office/word/2010/wordprocessingDrawing" xmlns:wp="http://schemas.openxmlformats.org/drawingml/2006/wordprocessingDrawing" xmlns:w10="urn:schemas-microsoft-com:office:word" xmlns:w="http://schemas.openxmlformats.org/wordprocessingml/2006/main" xmlns:w14="http://schemas.microsoft.com/office/word/2010/wordml" xmlns:w15="http://schemas.microsoft.com/office/word/2012/wordml" xmlns:w16cex="http://schemas.microsoft.com/office/word/2018/wordml/cex" xmlns:w16cid="http://schemas.microsoft.com/office/word/2016/wordml/cid" xmlns:w16="http://schemas.microsoft.com/office/word/2018/wordml" xmlns:w16du="http://schemas.microsoft.com/office/word/2023/wordml/word16du" xmlns:w16sdtdh="http://schemas.microsoft.com/office/word/2020/wordml/sdtdatahash" xmlns:w16se="http://schemas.microsoft.com/office/word/2015/wordml/symex" xmlns:wpg="http://schemas.microsoft.com/office/word/2010/wordprocessingGroup" xmlns:wpi="http://schemas.microsoft.com/office/word/2010/wordprocessingInk" xmlns:wne="http://schemas.microsoft.com/office/word/2006/wordml" xmlns:wps="http://schemas.microsoft.com/office/word/2010/wordprocessingShape" mc:Ignorable="w14 w15 w16se w16cid w16 w16cex w16sdtdh wp14">
   <w:p>
     <w:pPr>
       <w:pStyle w:val="afa"/>
@@ -51440,7 +51430,7 @@
 </file>
 
 <file path=word/header5.xml><?xml version="1.0" encoding="utf-8"?>
-<w:hdr xmlns:wpc="http://schemas.microsoft.com/office/word/2010/wordprocessingCanvas" xmlns:cx="http://schemas.microsoft.com/office/drawing/2014/chartex" xmlns:cx1="http://schemas.microsoft.com/office/drawing/2015/9/8/chartex" xmlns:cx2="http://schemas.microsoft.com/office/drawing/2015/10/21/chartex" xmlns:cx3="http://schemas.microsoft.com/office/drawing/2016/5/9/chartex" xmlns:cx4="http://schemas.microsoft.com/office/drawing/2016/5/10/chartex" xmlns:cx5="http://schemas.microsoft.com/office/drawing/2016/5/11/chartex" xmlns:cx6="http://schemas.microsoft.com/office/drawing/2016/5/12/chartex" xmlns:cx7="http://schemas.microsoft.com/office/drawing/2016/5/13/chartex" xmlns:cx8="http://schemas.microsoft.com/office/drawing/2016/5/14/chartex" xmlns:mc="http://schemas.openxmlformats.org/markup-compatibility/2006" xmlns:aink="http://schemas.microsoft.com/office/drawing/2016/ink" xmlns:am3d="http://schemas.microsoft.com/office/drawing/2017/model3d" xmlns:o="urn:schemas-microsoft-com:office:office" xmlns:oel="http://schemas.microsoft.com/office/2019/extlst" xmlns:r="http://schemas.openxmlformats.org/officeDocument/2006/relationships" xmlns:m="http://schemas.openxmlformats.org/officeDocument/2006/math" xmlns:v="urn:schemas-microsoft-com:vml" xmlns:wp14="http://schemas.microsoft.com/office/word/2010/wordprocessingDrawing" xmlns:wp="http://schemas.openxmlformats.org/drawingml/2006/wordprocessingDrawing" xmlns:w10="urn:schemas-microsoft-com:office:word" xmlns:w="http://schemas.openxmlformats.org/wordprocessingml/2006/main" xmlns:w14="http://schemas.microsoft.com/office/word/2010/wordml" xmlns:w15="http://schemas.microsoft.com/office/word/2012/wordml" xmlns:w16cex="http://schemas.microsoft.com/office/word/2018/wordml/cex" xmlns:w16cid="http://schemas.microsoft.com/office/word/2016/wordml/cid" xmlns:w16="http://schemas.microsoft.com/office/word/2018/wordml" xmlns:w16sdtdh="http://schemas.microsoft.com/office/word/2020/wordml/sdtdatahash" xmlns:w16se="http://schemas.microsoft.com/office/word/2015/wordml/symex" xmlns:wpg="http://schemas.microsoft.com/office/word/2010/wordprocessingGroup" xmlns:wpi="http://schemas.microsoft.com/office/word/2010/wordprocessingInk" xmlns:wne="http://schemas.microsoft.com/office/word/2006/wordml" xmlns:wps="http://schemas.microsoft.com/office/word/2010/wordprocessingShape" mc:Ignorable="w14 w15 w16se w16cid w16 w16cex w16sdtdh wp14">
+<w:hdr xmlns:wpc="http://schemas.microsoft.com/office/word/2010/wordprocessingCanvas" xmlns:cx="http://schemas.microsoft.com/office/drawing/2014/chartex" xmlns:cx1="http://schemas.microsoft.com/office/drawing/2015/9/8/chartex" xmlns:cx2="http://schemas.microsoft.com/office/drawing/2015/10/21/chartex" xmlns:cx3="http://schemas.microsoft.com/office/drawing/2016/5/9/chartex" xmlns:cx4="http://schemas.microsoft.com/office/drawing/2016/5/10/chartex" xmlns:cx5="http://schemas.microsoft.com/office/drawing/2016/5/11/chartex" xmlns:cx6="http://schemas.microsoft.com/office/drawing/2016/5/12/chartex" xmlns:cx7="http://schemas.microsoft.com/office/drawing/2016/5/13/chartex" xmlns:cx8="http://schemas.microsoft.com/office/drawing/2016/5/14/chartex" xmlns:mc="http://schemas.openxmlformats.org/markup-compatibility/2006" xmlns:aink="http://schemas.microsoft.com/office/drawing/2016/ink" xmlns:am3d="http://schemas.microsoft.com/office/drawing/2017/model3d" xmlns:o="urn:schemas-microsoft-com:office:office" xmlns:oel="http://schemas.microsoft.com/office/2019/extlst" xmlns:r="http://schemas.openxmlformats.org/officeDocument/2006/relationships" xmlns:m="http://schemas.openxmlformats.org/officeDocument/2006/math" xmlns:v="urn:schemas-microsoft-com:vml" xmlns:wp14="http://schemas.microsoft.com/office/word/2010/wordprocessingDrawing" xmlns:wp="http://schemas.openxmlformats.org/drawingml/2006/wordprocessingDrawing" xmlns:w10="urn:schemas-microsoft-com:office:word" xmlns:w="http://schemas.openxmlformats.org/wordprocessingml/2006/main" xmlns:w14="http://schemas.microsoft.com/office/word/2010/wordml" xmlns:w15="http://schemas.microsoft.com/office/word/2012/wordml" xmlns:w16cex="http://schemas.microsoft.com/office/word/2018/wordml/cex" xmlns:w16cid="http://schemas.microsoft.com/office/word/2016/wordml/cid" xmlns:w16="http://schemas.microsoft.com/office/word/2018/wordml" xmlns:w16du="http://schemas.microsoft.com/office/word/2023/wordml/word16du" xmlns:w16sdtdh="http://schemas.microsoft.com/office/word/2020/wordml/sdtdatahash" xmlns:w16se="http://schemas.microsoft.com/office/word/2015/wordml/symex" xmlns:wpg="http://schemas.microsoft.com/office/word/2010/wordprocessingGroup" xmlns:wpi="http://schemas.microsoft.com/office/word/2010/wordprocessingInk" xmlns:wne="http://schemas.microsoft.com/office/word/2006/wordml" xmlns:wps="http://schemas.microsoft.com/office/word/2010/wordprocessingShape" mc:Ignorable="w14 w15 w16se w16cid w16 w16cex w16sdtdh wp14">
   <w:p>
     <w:pPr>
       <w:pStyle w:val="afa"/>
@@ -51456,7 +51446,7 @@
 </file>
 
 <file path=word/header6.xml><?xml version="1.0" encoding="utf-8"?>
-<w:hdr xmlns:wpc="http://schemas.microsoft.com/office/word/2010/wordprocessingCanvas" xmlns:cx="http://schemas.microsoft.com/office/drawing/2014/chartex" xmlns:cx1="http://schemas.microsoft.com/office/drawing/2015/9/8/chartex" xmlns:cx2="http://schemas.microsoft.com/office/drawing/2015/10/21/chartex" xmlns:cx3="http://schemas.microsoft.com/office/drawing/2016/5/9/chartex" xmlns:cx4="http://schemas.microsoft.com/office/drawing/2016/5/10/chartex" xmlns:cx5="http://schemas.microsoft.com/office/drawing/2016/5/11/chartex" xmlns:cx6="http://schemas.microsoft.com/office/drawing/2016/5/12/chartex" xmlns:cx7="http://schemas.microsoft.com/office/drawing/2016/5/13/chartex" xmlns:cx8="http://schemas.microsoft.com/office/drawing/2016/5/14/chartex" xmlns:mc="http://schemas.openxmlformats.org/markup-compatibility/2006" xmlns:aink="http://schemas.microsoft.com/office/drawing/2016/ink" xmlns:am3d="http://schemas.microsoft.com/office/drawing/2017/model3d" xmlns:o="urn:schemas-microsoft-com:office:office" xmlns:oel="http://schemas.microsoft.com/office/2019/extlst" xmlns:r="http://schemas.openxmlformats.org/officeDocument/2006/relationships" xmlns:m="http://schemas.openxmlformats.org/officeDocument/2006/math" xmlns:v="urn:schemas-microsoft-com:vml" xmlns:wp14="http://schemas.microsoft.com/office/word/2010/wordprocessingDrawing" xmlns:wp="http://schemas.openxmlformats.org/drawingml/2006/wordprocessingDrawing" xmlns:w10="urn:schemas-microsoft-com:office:word" xmlns:w="http://schemas.openxmlformats.org/wordprocessingml/2006/main" xmlns:w14="http://schemas.microsoft.com/office/word/2010/wordml" xmlns:w15="http://schemas.microsoft.com/office/word/2012/wordml" xmlns:w16cex="http://schemas.microsoft.com/office/word/2018/wordml/cex" xmlns:w16cid="http://schemas.microsoft.com/office/word/2016/wordml/cid" xmlns:w16="http://schemas.microsoft.com/office/word/2018/wordml" xmlns:w16sdtdh="http://schemas.microsoft.com/office/word/2020/wordml/sdtdatahash" xmlns:w16se="http://schemas.microsoft.com/office/word/2015/wordml/symex" xmlns:wpg="http://schemas.microsoft.com/office/word/2010/wordprocessingGroup" xmlns:wpi="http://schemas.microsoft.com/office/word/2010/wordprocessingInk" xmlns:wne="http://schemas.microsoft.com/office/word/2006/wordml" xmlns:wps="http://schemas.microsoft.com/office/word/2010/wordprocessingShape" mc:Ignorable="w14 w15 w16se w16cid w16 w16cex w16sdtdh wp14">
+<w:hdr xmlns:wpc="http://schemas.microsoft.com/office/word/2010/wordprocessingCanvas" xmlns:cx="http://schemas.microsoft.com/office/drawing/2014/chartex" xmlns:cx1="http://schemas.microsoft.com/office/drawing/2015/9/8/chartex" xmlns:cx2="http://schemas.microsoft.com/office/drawing/2015/10/21/chartex" xmlns:cx3="http://schemas.microsoft.com/office/drawing/2016/5/9/chartex" xmlns:cx4="http://schemas.microsoft.com/office/drawing/2016/5/10/chartex" xmlns:cx5="http://schemas.microsoft.com/office/drawing/2016/5/11/chartex" xmlns:cx6="http://schemas.microsoft.com/office/drawing/2016/5/12/chartex" xmlns:cx7="http://schemas.microsoft.com/office/drawing/2016/5/13/chartex" xmlns:cx8="http://schemas.microsoft.com/office/drawing/2016/5/14/chartex" xmlns:mc="http://schemas.openxmlformats.org/markup-compatibility/2006" xmlns:aink="http://schemas.microsoft.com/office/drawing/2016/ink" xmlns:am3d="http://schemas.microsoft.com/office/drawing/2017/model3d" xmlns:o="urn:schemas-microsoft-com:office:office" xmlns:oel="http://schemas.microsoft.com/office/2019/extlst" xmlns:r="http://schemas.openxmlformats.org/officeDocument/2006/relationships" xmlns:m="http://schemas.openxmlformats.org/officeDocument/2006/math" xmlns:v="urn:schemas-microsoft-com:vml" xmlns:wp14="http://schemas.microsoft.com/office/word/2010/wordprocessingDrawing" xmlns:wp="http://schemas.openxmlformats.org/drawingml/2006/wordprocessingDrawing" xmlns:w10="urn:schemas-microsoft-com:office:word" xmlns:w="http://schemas.openxmlformats.org/wordprocessingml/2006/main" xmlns:w14="http://schemas.microsoft.com/office/word/2010/wordml" xmlns:w15="http://schemas.microsoft.com/office/word/2012/wordml" xmlns:w16cex="http://schemas.microsoft.com/office/word/2018/wordml/cex" xmlns:w16cid="http://schemas.microsoft.com/office/word/2016/wordml/cid" xmlns:w16="http://schemas.microsoft.com/office/word/2018/wordml" xmlns:w16du="http://schemas.microsoft.com/office/word/2023/wordml/word16du" xmlns:w16sdtdh="http://schemas.microsoft.com/office/word/2020/wordml/sdtdatahash" xmlns:w16se="http://schemas.microsoft.com/office/word/2015/wordml/symex" xmlns:wpg="http://schemas.microsoft.com/office/word/2010/wordprocessingGroup" xmlns:wpi="http://schemas.microsoft.com/office/word/2010/wordprocessingInk" xmlns:wne="http://schemas.microsoft.com/office/word/2006/wordml" xmlns:wps="http://schemas.microsoft.com/office/word/2010/wordprocessingShape" mc:Ignorable="w14 w15 w16se w16cid w16 w16cex w16sdtdh wp14">
   <w:p>
     <w:pPr>
       <w:pStyle w:val="afa"/>
@@ -51472,7 +51462,7 @@
 </file>
 
 <file path=word/numbering.xml><?xml version="1.0" encoding="utf-8"?>
-<w:numbering xmlns:wpc="http://schemas.microsoft.com/office/word/2010/wordprocessingCanvas" xmlns:cx="http://schemas.microsoft.com/office/drawing/2014/chartex" xmlns:cx1="http://schemas.microsoft.com/office/drawing/2015/9/8/chartex" xmlns:cx2="http://schemas.microsoft.com/office/drawing/2015/10/21/chartex" xmlns:cx3="http://schemas.microsoft.com/office/drawing/2016/5/9/chartex" xmlns:cx4="http://schemas.microsoft.com/office/drawing/2016/5/10/chartex" xmlns:cx5="http://schemas.microsoft.com/office/drawing/2016/5/11/chartex" xmlns:cx6="http://schemas.microsoft.com/office/drawing/2016/5/12/chartex" xmlns:cx7="http://schemas.microsoft.com/office/drawing/2016/5/13/chartex" xmlns:cx8="http://schemas.microsoft.com/office/drawing/2016/5/14/chartex" xmlns:mc="http://schemas.openxmlformats.org/markup-compatibility/2006" xmlns:aink="http://schemas.microsoft.com/office/drawing/2016/ink" xmlns:am3d="http://schemas.microsoft.com/office/drawing/2017/model3d" xmlns:o="urn:schemas-microsoft-com:office:office" xmlns:oel="http://schemas.microsoft.com/office/2019/extlst" xmlns:r="http://schemas.openxmlformats.org/officeDocument/2006/relationships" xmlns:m="http://schemas.openxmlformats.org/officeDocument/2006/math" xmlns:v="urn:schemas-microsoft-com:vml" xmlns:wp14="http://schemas.microsoft.com/office/word/2010/wordprocessingDrawing" xmlns:wp="http://schemas.openxmlformats.org/drawingml/2006/wordprocessingDrawing" xmlns:w10="urn:schemas-microsoft-com:office:word" xmlns:w="http://schemas.openxmlformats.org/wordprocessingml/2006/main" xmlns:w14="http://schemas.microsoft.com/office/word/2010/wordml" xmlns:w15="http://schemas.microsoft.com/office/word/2012/wordml" xmlns:w16cex="http://schemas.microsoft.com/office/word/2018/wordml/cex" xmlns:w16cid="http://schemas.microsoft.com/office/word/2016/wordml/cid" xmlns:w16="http://schemas.microsoft.com/office/word/2018/wordml" xmlns:w16sdtdh="http://schemas.microsoft.com/office/word/2020/wordml/sdtdatahash" xmlns:w16se="http://schemas.microsoft.com/office/word/2015/wordml/symex" xmlns:wpg="http://schemas.microsoft.com/office/word/2010/wordprocessingGroup" xmlns:wpi="http://schemas.microsoft.com/office/word/2010/wordprocessingInk" xmlns:wne="http://schemas.microsoft.com/office/word/2006/wordml" xmlns:wps="http://schemas.microsoft.com/office/word/2010/wordprocessingShape" mc:Ignorable="w14 w15 w16se w16cid w16 w16cex w16sdtdh wp14">
+<w:numbering xmlns:wpc="http://schemas.microsoft.com/office/word/2010/wordprocessingCanvas" xmlns:cx="http://schemas.microsoft.com/office/drawing/2014/chartex" xmlns:cx1="http://schemas.microsoft.com/office/drawing/2015/9/8/chartex" xmlns:cx2="http://schemas.microsoft.com/office/drawing/2015/10/21/chartex" xmlns:cx3="http://schemas.microsoft.com/office/drawing/2016/5/9/chartex" xmlns:cx4="http://schemas.microsoft.com/office/drawing/2016/5/10/chartex" xmlns:cx5="http://schemas.microsoft.com/office/drawing/2016/5/11/chartex" xmlns:cx6="http://schemas.microsoft.com/office/drawing/2016/5/12/chartex" xmlns:cx7="http://schemas.microsoft.com/office/drawing/2016/5/13/chartex" xmlns:cx8="http://schemas.microsoft.com/office/drawing/2016/5/14/chartex" xmlns:mc="http://schemas.openxmlformats.org/markup-compatibility/2006" xmlns:aink="http://schemas.microsoft.com/office/drawing/2016/ink" xmlns:am3d="http://schemas.microsoft.com/office/drawing/2017/model3d" xmlns:o="urn:schemas-microsoft-com:office:office" xmlns:oel="http://schemas.microsoft.com/office/2019/extlst" xmlns:r="http://schemas.openxmlformats.org/officeDocument/2006/relationships" xmlns:m="http://schemas.openxmlformats.org/officeDocument/2006/math" xmlns:v="urn:schemas-microsoft-com:vml" xmlns:wp14="http://schemas.microsoft.com/office/word/2010/wordprocessingDrawing" xmlns:wp="http://schemas.openxmlformats.org/drawingml/2006/wordprocessingDrawing" xmlns:w10="urn:schemas-microsoft-com:office:word" xmlns:w="http://schemas.openxmlformats.org/wordprocessingml/2006/main" xmlns:w14="http://schemas.microsoft.com/office/word/2010/wordml" xmlns:w15="http://schemas.microsoft.com/office/word/2012/wordml" xmlns:w16cex="http://schemas.microsoft.com/office/word/2018/wordml/cex" xmlns:w16cid="http://schemas.microsoft.com/office/word/2016/wordml/cid" xmlns:w16="http://schemas.microsoft.com/office/word/2018/wordml" xmlns:w16du="http://schemas.microsoft.com/office/word/2023/wordml/word16du" xmlns:w16sdtdh="http://schemas.microsoft.com/office/word/2020/wordml/sdtdatahash" xmlns:w16se="http://schemas.microsoft.com/office/word/2015/wordml/symex" xmlns:wpg="http://schemas.microsoft.com/office/word/2010/wordprocessingGroup" xmlns:wpi="http://schemas.microsoft.com/office/word/2010/wordprocessingInk" xmlns:wne="http://schemas.microsoft.com/office/word/2006/wordml" xmlns:wps="http://schemas.microsoft.com/office/word/2010/wordprocessingShape" mc:Ignorable="w14 w15 w16se w16cid w16 w16cex w16sdtdh wp14">
   <w:abstractNum w:abstractNumId="0" w15:restartNumberingAfterBreak="0">
     <w:nsid w:val="056520D2"/>
     <w:multiLevelType w:val="multilevel"/>
@@ -54025,10 +54015,25 @@
 </file>
 
 <file path=customXml/item1.xml><?xml version="1.0" encoding="utf-8"?>
+<p:properties xmlns:p="http://schemas.microsoft.com/office/2006/metadata/properties" xmlns:xsi="http://www.w3.org/2001/XMLSchema-instance" xmlns:pc="http://schemas.microsoft.com/office/infopath/2007/PartnerControls">
+  <documentManagement/>
+</p:properties>
+</file>
+
+<file path=customXml/item2.xml><?xml version="1.0" encoding="utf-8"?>
+<?mso-contentType ?>
+<FormTemplates xmlns="http://schemas.microsoft.com/sharepoint/v3/contenttype/forms">
+  <Display>DocumentLibraryForm</Display>
+  <Edit>DocumentLibraryForm</Edit>
+  <New>DocumentLibraryForm</New>
+</FormTemplates>
+</file>
+
+<file path=customXml/item3.xml><?xml version="1.0" encoding="utf-8"?>
 <b:Sources xmlns:b="http://schemas.openxmlformats.org/officeDocument/2006/bibliography" xmlns="http://schemas.openxmlformats.org/officeDocument/2006/bibliography" SelectedStyle="\APA.XSL" StyleName="APA"/>
 </file>
 
-<file path=customXml/item2.xml><?xml version="1.0" encoding="utf-8"?>
+<file path=customXml/item4.xml><?xml version="1.0" encoding="utf-8"?>
 <ct:contentTypeSchema xmlns:ct="http://schemas.microsoft.com/office/2006/metadata/contentType" xmlns:ma="http://schemas.microsoft.com/office/2006/metadata/properties/metaAttributes" ct:_="" ma:_="" ma:contentTypeName="Документ" ma:contentTypeID="0x0101009163644E3B787349883878EF95F98FB5" ma:contentTypeVersion="8" ma:contentTypeDescription="Создание документа." ma:contentTypeScope="" ma:versionID="287b0058d24c3ca8b7ff068c0b25dd23">
   <xsd:schema xmlns:xsd="http://www.w3.org/2001/XMLSchema" xmlns:xs="http://www.w3.org/2001/XMLSchema" xmlns:p="http://schemas.microsoft.com/office/2006/metadata/properties" xmlns:ns2="6b4ab7c7-3b8d-4577-b41d-2993ae323158" targetNamespace="http://schemas.microsoft.com/office/2006/metadata/properties" ma:root="true" ma:fieldsID="0470f743a76111789a2f1de3c423c7f1" ns2:_="">
     <xsd:import namespace="6b4ab7c7-3b8d-4577-b41d-2993ae323158"/>
@@ -54198,22 +54203,24 @@
 </ct:contentTypeSchema>
 </file>
 
-<file path=customXml/item3.xml><?xml version="1.0" encoding="utf-8"?>
-<?mso-contentType ?>
-<FormTemplates xmlns="http://schemas.microsoft.com/sharepoint/v3/contenttype/forms">
-  <Display>DocumentLibraryForm</Display>
-  <Edit>DocumentLibraryForm</Edit>
-  <New>DocumentLibraryForm</New>
-</FormTemplates>
+<file path=customXml/itemProps1.xml><?xml version="1.0" encoding="utf-8"?>
+<ds:datastoreItem xmlns:ds="http://schemas.openxmlformats.org/officeDocument/2006/customXml" ds:itemID="{D5E3CA4F-4392-42AC-AC58-7E144DF12C19}">
+  <ds:schemaRefs>
+    <ds:schemaRef ds:uri="http://schemas.microsoft.com/office/2006/metadata/properties"/>
+    <ds:schemaRef ds:uri="http://schemas.microsoft.com/office/infopath/2007/PartnerControls"/>
+  </ds:schemaRefs>
+</ds:datastoreItem>
 </file>
 
-<file path=customXml/item4.xml><?xml version="1.0" encoding="utf-8"?>
-<p:properties xmlns:p="http://schemas.microsoft.com/office/2006/metadata/properties" xmlns:xsi="http://www.w3.org/2001/XMLSchema-instance" xmlns:pc="http://schemas.microsoft.com/office/infopath/2007/PartnerControls">
-  <documentManagement/>
-</p:properties>
+<file path=customXml/itemProps2.xml><?xml version="1.0" encoding="utf-8"?>
+<ds:datastoreItem xmlns:ds="http://schemas.openxmlformats.org/officeDocument/2006/customXml" ds:itemID="{5A07CFD1-8A62-4A19-9C28-5C00DA8A924B}">
+  <ds:schemaRefs>
+    <ds:schemaRef ds:uri="http://schemas.microsoft.com/sharepoint/v3/contenttype/forms"/>
+  </ds:schemaRefs>
+</ds:datastoreItem>
 </file>
 
-<file path=customXml/itemProps1.xml><?xml version="1.0" encoding="utf-8"?>
+<file path=customXml/itemProps3.xml><?xml version="1.0" encoding="utf-8"?>
 <ds:datastoreItem xmlns:ds="http://schemas.openxmlformats.org/officeDocument/2006/customXml" ds:itemID="{6C428C1A-D6BB-4A11-A16D-4EE76BA442BA}">
   <ds:schemaRefs>
     <ds:schemaRef ds:uri="http://schemas.openxmlformats.org/officeDocument/2006/bibliography"/>
@@ -54221,7 +54228,7 @@
 </ds:datastoreItem>
 </file>
 
-<file path=customXml/itemProps2.xml><?xml version="1.0" encoding="utf-8"?>
+<file path=customXml/itemProps4.xml><?xml version="1.0" encoding="utf-8"?>
 <ds:datastoreItem xmlns:ds="http://schemas.openxmlformats.org/officeDocument/2006/customXml" ds:itemID="{C2D3A3C8-9282-475F-9BAF-789F4F6AF0F5}">
   <ds:schemaRefs>
     <ds:schemaRef ds:uri="http://schemas.microsoft.com/office/2006/metadata/contentType"/>
@@ -54237,21 +54244,4 @@
     <ds:schemaRef ds:uri="http://schemas.microsoft.com/internal/obd"/>
   </ds:schemaRefs>
 </ds:datastoreItem>
-</file>
-
-<file path=customXml/itemProps3.xml><?xml version="1.0" encoding="utf-8"?>
-<ds:datastoreItem xmlns:ds="http://schemas.openxmlformats.org/officeDocument/2006/customXml" ds:itemID="{5A07CFD1-8A62-4A19-9C28-5C00DA8A924B}">
-  <ds:schemaRefs>
-    <ds:schemaRef ds:uri="http://schemas.microsoft.com/sharepoint/v3/contenttype/forms"/>
-  </ds:schemaRefs>
-</ds:datastoreItem>
-</file>
-
-<file path=customXml/itemProps4.xml><?xml version="1.0" encoding="utf-8"?>
-<ds:datastoreItem xmlns:ds="http://schemas.openxmlformats.org/officeDocument/2006/customXml" ds:itemID="{D5E3CA4F-4392-42AC-AC58-7E144DF12C19}">
-  <ds:schemaRefs>
-    <ds:schemaRef ds:uri="http://schemas.microsoft.com/office/2006/metadata/properties"/>
-    <ds:schemaRef ds:uri="http://schemas.microsoft.com/office/infopath/2007/PartnerControls"/>
-  </ds:schemaRefs>
-</ds:datastoreItem>
 </file>
</xml_diff>

<commit_message>
added lab_five text report
</commit_message>
<xml_diff>
--- a/Course project/Пояснительная записка.docx
+++ b/Course project/Пояснительная записка.docx
@@ -15127,15 +15127,14 @@
         <w:pStyle w:val="a"/>
         <w:spacing w:line="360" w:lineRule="auto"/>
       </w:pPr>
+      <w:proofErr w:type="spellStart"/>
       <w:r>
         <w:rPr>
           <w:lang w:val="en-US"/>
         </w:rPr>
-        <w:t>Form</w:t>
-      </w:r>
-      <w:r>
-        <w:t>1</w:t>
-      </w:r>
+        <w:t>OrderedLinkedList</w:t>
+      </w:r>
+      <w:proofErr w:type="spellEnd"/>
       <w:r>
         <w:t>.</w:t>
       </w:r>
@@ -28045,7 +28044,7 @@
           <v:shape id="_x0000_i1029" type="#_x0000_t75" style="width:246pt;height:624pt" o:ole="">
             <v:imagedata r:id="rId36" o:title=""/>
           </v:shape>
-          <o:OLEObject Type="Embed" ProgID="Visio.Drawing.11" ShapeID="_x0000_i1029" DrawAspect="Content" ObjectID="_1746432904" r:id="rId37"/>
+          <o:OLEObject Type="Embed" ProgID="Visio.Drawing.11" ShapeID="_x0000_i1029" DrawAspect="Content" ObjectID="_1746435883" r:id="rId37"/>
         </w:object>
       </w:r>
     </w:p>
@@ -28229,7 +28228,7 @@
           <v:shape id="_x0000_i1030" type="#_x0000_t75" style="width:5in;height:7in" o:ole="">
             <v:imagedata r:id="rId38" o:title=""/>
           </v:shape>
-          <o:OLEObject Type="Embed" ProgID="Visio.Drawing.11" ShapeID="_x0000_i1030" DrawAspect="Content" ObjectID="_1746432905" r:id="rId39"/>
+          <o:OLEObject Type="Embed" ProgID="Visio.Drawing.11" ShapeID="_x0000_i1030" DrawAspect="Content" ObjectID="_1746435884" r:id="rId39"/>
         </w:object>
       </w:r>
     </w:p>
@@ -28409,7 +28408,7 @@
           <v:shape id="_x0000_i1031" type="#_x0000_t75" style="width:408pt;height:564pt" o:ole="">
             <v:imagedata r:id="rId40" o:title=""/>
           </v:shape>
-          <o:OLEObject Type="Embed" ProgID="Visio.Drawing.11" ShapeID="_x0000_i1031" DrawAspect="Content" ObjectID="_1746432906" r:id="rId41"/>
+          <o:OLEObject Type="Embed" ProgID="Visio.Drawing.11" ShapeID="_x0000_i1031" DrawAspect="Content" ObjectID="_1746435885" r:id="rId41"/>
         </w:object>
       </w:r>
     </w:p>
@@ -28565,7 +28564,7 @@
           <v:shape id="_x0000_i1032" type="#_x0000_t75" style="width:413.25pt;height:654pt" o:ole="">
             <v:imagedata r:id="rId42" o:title=""/>
           </v:shape>
-          <o:OLEObject Type="Embed" ProgID="Visio.Drawing.11" ShapeID="_x0000_i1032" DrawAspect="Content" ObjectID="_1746432907" r:id="rId43"/>
+          <o:OLEObject Type="Embed" ProgID="Visio.Drawing.11" ShapeID="_x0000_i1032" DrawAspect="Content" ObjectID="_1746435886" r:id="rId43"/>
         </w:object>
       </w:r>
     </w:p>

</xml_diff>